<commit_message>
Added quick'n'dirty list of things to do in fourth lab
</commit_message>
<xml_diff>
--- a/Labs/Vcs_lab_problem4.docx
+++ b/Labs/Vcs_lab_problem4.docx
@@ -62,6 +62,160 @@
     </w:p>
     <w:p/>
     <w:p>
+      <w:pPr>
+        <w:rPr>
+          <w:lang w:val="ru-RU"/>
+        </w:rPr>
+      </w:pPr>
+      <w:r>
+        <w:rPr>
+          <w:lang w:val="ru-RU"/>
+        </w:rPr>
+        <w:t xml:space="preserve">Система контроля версий </w:t>
+      </w:r>
+      <w:r>
+        <w:t>git</w:t>
+      </w:r>
+      <w:r>
+        <w:rPr>
+          <w:lang w:val="ru-RU"/>
+        </w:rPr>
+        <w:t xml:space="preserve"> </w:t>
+      </w:r>
+      <w:r>
+        <w:rPr>
+          <w:lang w:val="ru-RU"/>
+        </w:rPr>
+        <w:t xml:space="preserve">является достаточно сложной </w:t>
+      </w:r>
+    </w:p>
+    <w:p>
+      <w:pPr>
+        <w:rPr>
+          <w:lang w:val="ru-RU"/>
+        </w:rPr>
+      </w:pPr>
+      <w:r>
+        <w:t>https</w:t>
+      </w:r>
+      <w:r>
+        <w:rPr>
+          <w:lang w:val="ru-RU"/>
+        </w:rPr>
+        <w:t>://</w:t>
+      </w:r>
+      <w:proofErr w:type="spellStart"/>
+      <w:r>
+        <w:t>github</w:t>
+      </w:r>
+      <w:proofErr w:type="spellEnd"/>
+      <w:r>
+        <w:rPr>
+          <w:lang w:val="ru-RU"/>
+        </w:rPr>
+        <w:t>.</w:t>
+      </w:r>
+      <w:r>
+        <w:t>com</w:t>
+      </w:r>
+      <w:r>
+        <w:rPr>
+          <w:lang w:val="ru-RU"/>
+        </w:rPr>
+        <w:t>/</w:t>
+      </w:r>
+      <w:proofErr w:type="spellStart"/>
+      <w:r>
+        <w:t>mikeizbicki</w:t>
+      </w:r>
+      <w:proofErr w:type="spellEnd"/>
+      <w:r>
+        <w:rPr>
+          <w:lang w:val="ru-RU"/>
+        </w:rPr>
+        <w:t>/</w:t>
+      </w:r>
+      <w:proofErr w:type="spellStart"/>
+      <w:r>
+        <w:t>ucr</w:t>
+      </w:r>
+      <w:proofErr w:type="spellEnd"/>
+      <w:r>
+        <w:rPr>
+          <w:lang w:val="ru-RU"/>
+        </w:rPr>
+        <w:t>-</w:t>
+      </w:r>
+      <w:proofErr w:type="spellStart"/>
+      <w:r>
+        <w:t>cs</w:t>
+      </w:r>
+      <w:proofErr w:type="spellEnd"/>
+      <w:r>
+        <w:rPr>
+          <w:lang w:val="ru-RU"/>
+        </w:rPr>
+        <w:t>100/</w:t>
+      </w:r>
+      <w:r>
+        <w:t>tree</w:t>
+      </w:r>
+      <w:r>
+        <w:rPr>
+          <w:lang w:val="ru-RU"/>
+        </w:rPr>
+        <w:t>/2015</w:t>
+      </w:r>
+      <w:r>
+        <w:t>winter</w:t>
+      </w:r>
+      <w:r>
+        <w:rPr>
+          <w:lang w:val="ru-RU"/>
+        </w:rPr>
+        <w:t>/</w:t>
+      </w:r>
+      <w:r>
+        <w:t>textbook</w:t>
+      </w:r>
+      <w:r>
+        <w:rPr>
+          <w:lang w:val="ru-RU"/>
+        </w:rPr>
+        <w:t>/</w:t>
+      </w:r>
+      <w:r>
+        <w:t>tools</w:t>
+      </w:r>
+      <w:r>
+        <w:rPr>
+          <w:lang w:val="ru-RU"/>
+        </w:rPr>
+        <w:t>/</w:t>
+      </w:r>
+      <w:r>
+        <w:t>git</w:t>
+      </w:r>
+      <w:r>
+        <w:rPr>
+          <w:lang w:val="ru-RU"/>
+        </w:rPr>
+        <w:t>/</w:t>
+      </w:r>
+      <w:r>
+        <w:t>advanced</w:t>
+      </w:r>
+      <w:r>
+        <w:rPr>
+          <w:lang w:val="ru-RU"/>
+        </w:rPr>
+        <w:t>-</w:t>
+      </w:r>
+      <w:r>
+        <w:t>git</w:t>
+      </w:r>
+    </w:p>
+    <w:p>
       <w:r>
         <w:t>Cherry</w:t>
       </w:r>
@@ -83,13 +237,231 @@
       </w:r>
     </w:p>
     <w:p>
-      <w:r>
-        <w:t>Tortoise svn</w:t>
-      </w:r>
-      <w:r>
-        <w:rPr>
-          <w:lang w:val="ru-RU"/>
-        </w:rPr>
+      <w:hyperlink r:id="rId4" w:history="1">
+        <w:r>
+          <w:rPr>
+            <w:rStyle w:val="Hyperlink"/>
+          </w:rPr>
+          <w:t>http://git-scm.com/docs/git-grep</w:t>
+        </w:r>
+      </w:hyperlink>
+    </w:p>
+    <w:p>
+      <w:pPr>
+        <w:shd w:val="clear" w:color="auto" w:fill="EEEEEE"/>
+        <w:tabs>
+          <w:tab w:val="left" w:pos="916"/>
+          <w:tab w:val="left" w:pos="1832"/>
+          <w:tab w:val="left" w:pos="2748"/>
+          <w:tab w:val="left" w:pos="3664"/>
+          <w:tab w:val="left" w:pos="4580"/>
+          <w:tab w:val="left" w:pos="5496"/>
+          <w:tab w:val="left" w:pos="6412"/>
+          <w:tab w:val="left" w:pos="7328"/>
+          <w:tab w:val="left" w:pos="8244"/>
+          <w:tab w:val="left" w:pos="9160"/>
+          <w:tab w:val="left" w:pos="10076"/>
+          <w:tab w:val="left" w:pos="10992"/>
+          <w:tab w:val="left" w:pos="11908"/>
+          <w:tab w:val="left" w:pos="12824"/>
+          <w:tab w:val="left" w:pos="13740"/>
+          <w:tab w:val="left" w:pos="14656"/>
+        </w:tabs>
+        <w:spacing w:after="0" w:line="240" w:lineRule="auto"/>
+        <w:rPr>
+          <w:rFonts w:ascii="Consolas" w:eastAsia="Times New Roman" w:hAnsi="Consolas" w:cs="Consolas"/>
+          <w:color w:val="222222"/>
+          <w:sz w:val="20"/>
+          <w:szCs w:val="20"/>
+          <w:lang w:eastAsia="en-GB"/>
+        </w:rPr>
+      </w:pPr>
+      <w:proofErr w:type="gramStart"/>
+      <w:r>
+        <w:rPr>
+          <w:rFonts w:ascii="Consolas" w:eastAsia="Times New Roman" w:hAnsi="Consolas" w:cs="Consolas"/>
+          <w:color w:val="222222"/>
+          <w:sz w:val="20"/>
+          <w:szCs w:val="20"/>
+          <w:bdr w:val="none" w:sz="0" w:space="0" w:color="auto" w:frame="1"/>
+          <w:shd w:val="clear" w:color="auto" w:fill="EEEEEE"/>
+          <w:lang w:eastAsia="en-GB"/>
+        </w:rPr>
+        <w:t>git</w:t>
+      </w:r>
+      <w:proofErr w:type="gramEnd"/>
+      <w:r>
+        <w:rPr>
+          <w:rFonts w:ascii="Consolas" w:eastAsia="Times New Roman" w:hAnsi="Consolas" w:cs="Consolas"/>
+          <w:color w:val="222222"/>
+          <w:sz w:val="20"/>
+          <w:szCs w:val="20"/>
+          <w:bdr w:val="none" w:sz="0" w:space="0" w:color="auto" w:frame="1"/>
+          <w:shd w:val="clear" w:color="auto" w:fill="EEEEEE"/>
+          <w:lang w:eastAsia="en-GB"/>
+        </w:rPr>
+        <w:t xml:space="preserve"> log --</w:t>
+      </w:r>
+      <w:proofErr w:type="spellStart"/>
+      <w:r>
+        <w:rPr>
+          <w:rFonts w:ascii="Consolas" w:eastAsia="Times New Roman" w:hAnsi="Consolas" w:cs="Consolas"/>
+          <w:color w:val="222222"/>
+          <w:sz w:val="20"/>
+          <w:szCs w:val="20"/>
+          <w:bdr w:val="none" w:sz="0" w:space="0" w:color="auto" w:frame="1"/>
+          <w:shd w:val="clear" w:color="auto" w:fill="EEEEEE"/>
+          <w:lang w:eastAsia="en-GB"/>
+        </w:rPr>
+        <w:t>grep</w:t>
+      </w:r>
+      <w:proofErr w:type="spellEnd"/>
+      <w:r>
+        <w:rPr>
+          <w:rFonts w:ascii="Consolas" w:eastAsia="Times New Roman" w:hAnsi="Consolas" w:cs="Consolas"/>
+          <w:color w:val="222222"/>
+          <w:sz w:val="20"/>
+          <w:szCs w:val="20"/>
+          <w:bdr w:val="none" w:sz="0" w:space="0" w:color="auto" w:frame="1"/>
+          <w:shd w:val="clear" w:color="auto" w:fill="EEEEEE"/>
+          <w:lang w:eastAsia="en-GB"/>
+        </w:rPr>
+        <w:t>=word</w:t>
+      </w:r>
+    </w:p>
+    <w:p/>
+    <w:p>
+      <w:pPr>
+        <w:pStyle w:val="HTMLPreformatted"/>
+        <w:shd w:val="clear" w:color="auto" w:fill="EEEEEE"/>
+        <w:rPr>
+          <w:rFonts w:ascii="Consolas" w:hAnsi="Consolas" w:cs="Consolas"/>
+          <w:color w:val="222222"/>
+        </w:rPr>
+      </w:pPr>
+      <w:proofErr w:type="gramStart"/>
+      <w:r>
+        <w:rPr>
+          <w:rStyle w:val="HTMLCode"/>
+          <w:rFonts w:ascii="Consolas" w:eastAsiaTheme="majorEastAsia" w:hAnsi="Consolas" w:cs="Consolas"/>
+          <w:color w:val="222222"/>
+          <w:bdr w:val="none" w:sz="0" w:space="0" w:color="auto" w:frame="1"/>
+          <w:shd w:val="clear" w:color="auto" w:fill="EEEEEE"/>
+        </w:rPr>
+        <w:t>git</w:t>
+      </w:r>
+      <w:proofErr w:type="gramEnd"/>
+      <w:r>
+        <w:rPr>
+          <w:rStyle w:val="HTMLCode"/>
+          <w:rFonts w:ascii="Consolas" w:eastAsiaTheme="majorEastAsia" w:hAnsi="Consolas" w:cs="Consolas"/>
+          <w:color w:val="222222"/>
+          <w:bdr w:val="none" w:sz="0" w:space="0" w:color="auto" w:frame="1"/>
+          <w:shd w:val="clear" w:color="auto" w:fill="EEEEEE"/>
+        </w:rPr>
+        <w:t xml:space="preserve"> for-each-ref --sort=-</w:t>
+      </w:r>
+      <w:proofErr w:type="spellStart"/>
+      <w:r>
+        <w:rPr>
+          <w:rStyle w:val="HTMLCode"/>
+          <w:rFonts w:ascii="Consolas" w:eastAsiaTheme="majorEastAsia" w:hAnsi="Consolas" w:cs="Consolas"/>
+          <w:color w:val="222222"/>
+          <w:bdr w:val="none" w:sz="0" w:space="0" w:color="auto" w:frame="1"/>
+          <w:shd w:val="clear" w:color="auto" w:fill="EEEEEE"/>
+        </w:rPr>
+        <w:t>committerdate</w:t>
+      </w:r>
+      <w:proofErr w:type="spellEnd"/>
+      <w:r>
+        <w:rPr>
+          <w:rStyle w:val="HTMLCode"/>
+          <w:rFonts w:ascii="Consolas" w:eastAsiaTheme="majorEastAsia" w:hAnsi="Consolas" w:cs="Consolas"/>
+          <w:color w:val="222222"/>
+          <w:bdr w:val="none" w:sz="0" w:space="0" w:color="auto" w:frame="1"/>
+          <w:shd w:val="clear" w:color="auto" w:fill="EEEEEE"/>
+        </w:rPr>
+        <w:t xml:space="preserve"> refs/heads/</w:t>
+      </w:r>
+    </w:p>
+    <w:p/>
+    <w:p>
+      <w:pPr>
+        <w:pStyle w:val="HTMLPreformatted"/>
+        <w:shd w:val="clear" w:color="auto" w:fill="EEEEEE"/>
+        <w:rPr>
+          <w:rFonts w:ascii="Consolas" w:hAnsi="Consolas" w:cs="Consolas"/>
+          <w:color w:val="222222"/>
+        </w:rPr>
+      </w:pPr>
+      <w:proofErr w:type="gramStart"/>
+      <w:r>
+        <w:rPr>
+          <w:rStyle w:val="HTMLCode"/>
+          <w:rFonts w:ascii="Consolas" w:eastAsiaTheme="majorEastAsia" w:hAnsi="Consolas" w:cs="Consolas"/>
+          <w:color w:val="222222"/>
+          <w:bdr w:val="none" w:sz="0" w:space="0" w:color="auto" w:frame="1"/>
+          <w:shd w:val="clear" w:color="auto" w:fill="EEEEEE"/>
+        </w:rPr>
+        <w:t>git</w:t>
+      </w:r>
+      <w:proofErr w:type="gramEnd"/>
+      <w:r>
+        <w:rPr>
+          <w:rStyle w:val="HTMLCode"/>
+          <w:rFonts w:ascii="Consolas" w:eastAsiaTheme="majorEastAsia" w:hAnsi="Consolas" w:cs="Consolas"/>
+          <w:color w:val="222222"/>
+          <w:bdr w:val="none" w:sz="0" w:space="0" w:color="auto" w:frame="1"/>
+          <w:shd w:val="clear" w:color="auto" w:fill="EEEEEE"/>
+        </w:rPr>
+        <w:t xml:space="preserve"> diff HEAD~1</w:t>
+      </w:r>
+    </w:p>
+    <w:p/>
+    <w:p>
+      <w:pPr>
+        <w:pStyle w:val="HTMLPreformatted"/>
+        <w:shd w:val="clear" w:color="auto" w:fill="EEEEEE"/>
+        <w:rPr>
+          <w:rFonts w:ascii="Consolas" w:hAnsi="Consolas" w:cs="Consolas"/>
+          <w:color w:val="222222"/>
+        </w:rPr>
+      </w:pPr>
+      <w:proofErr w:type="gramStart"/>
+      <w:r>
+        <w:rPr>
+          <w:rStyle w:val="HTMLCode"/>
+          <w:rFonts w:ascii="Consolas" w:eastAsiaTheme="majorEastAsia" w:hAnsi="Consolas" w:cs="Consolas"/>
+          <w:color w:val="222222"/>
+          <w:bdr w:val="none" w:sz="0" w:space="0" w:color="auto" w:frame="1"/>
+          <w:shd w:val="clear" w:color="auto" w:fill="EEEEEE"/>
+        </w:rPr>
+        <w:t>git</w:t>
+      </w:r>
+      <w:proofErr w:type="gramEnd"/>
+      <w:r>
+        <w:rPr>
+          <w:rStyle w:val="HTMLCode"/>
+          <w:rFonts w:ascii="Consolas" w:eastAsiaTheme="majorEastAsia" w:hAnsi="Consolas" w:cs="Consolas"/>
+          <w:color w:val="222222"/>
+          <w:bdr w:val="none" w:sz="0" w:space="0" w:color="auto" w:frame="1"/>
+          <w:shd w:val="clear" w:color="auto" w:fill="EEEEEE"/>
+        </w:rPr>
+        <w:t xml:space="preserve"> log --graph --abbrev-commit --decorate --date=relative --all</w:t>
+      </w:r>
+    </w:p>
+    <w:p/>
+    <w:p/>
+    <w:p>
+      <w:r>
+        <w:t xml:space="preserve">Tortoise </w:t>
+      </w:r>
+      <w:proofErr w:type="spellStart"/>
+      <w:r>
+        <w:t>svn</w:t>
+      </w:r>
+      <w:proofErr w:type="spellEnd"/>
+      <w:r>
         <w:t>.</w:t>
       </w:r>
       <w:r>
@@ -97,9 +469,17 @@
       </w:r>
     </w:p>
     <w:p>
-      <w:r>
-        <w:t>SourceTree.</w:t>
-      </w:r>
+      <w:proofErr w:type="spellStart"/>
+      <w:r>
+        <w:t>SourceTree</w:t>
+      </w:r>
+      <w:proofErr w:type="spellEnd"/>
+      <w:r>
+        <w:t>.</w:t>
+      </w:r>
+    </w:p>
+    <w:p/>
+    <w:p>
       <w:bookmarkStart w:id="0" w:name="_GoBack"/>
       <w:bookmarkEnd w:id="0"/>
     </w:p>
@@ -602,6 +982,80 @@
       <w:szCs w:val="56"/>
     </w:rPr>
   </w:style>
+  <w:style w:type="character" w:styleId="Hyperlink">
+    <w:name w:val="Hyperlink"/>
+    <w:basedOn w:val="DefaultParagraphFont"/>
+    <w:uiPriority w:val="99"/>
+    <w:unhideWhenUsed/>
+    <w:rsid w:val="00325878"/>
+    <w:rPr>
+      <w:color w:val="0563C1" w:themeColor="hyperlink"/>
+      <w:u w:val="single"/>
+    </w:rPr>
+  </w:style>
+  <w:style w:type="paragraph" w:styleId="HTMLPreformatted">
+    <w:name w:val="HTML Preformatted"/>
+    <w:basedOn w:val="Normal"/>
+    <w:link w:val="HTMLPreformattedChar"/>
+    <w:uiPriority w:val="99"/>
+    <w:semiHidden/>
+    <w:unhideWhenUsed/>
+    <w:rsid w:val="00325878"/>
+    <w:pPr>
+      <w:tabs>
+        <w:tab w:val="left" w:pos="916"/>
+        <w:tab w:val="left" w:pos="1832"/>
+        <w:tab w:val="left" w:pos="2748"/>
+        <w:tab w:val="left" w:pos="3664"/>
+        <w:tab w:val="left" w:pos="4580"/>
+        <w:tab w:val="left" w:pos="5496"/>
+        <w:tab w:val="left" w:pos="6412"/>
+        <w:tab w:val="left" w:pos="7328"/>
+        <w:tab w:val="left" w:pos="8244"/>
+        <w:tab w:val="left" w:pos="9160"/>
+        <w:tab w:val="left" w:pos="10076"/>
+        <w:tab w:val="left" w:pos="10992"/>
+        <w:tab w:val="left" w:pos="11908"/>
+        <w:tab w:val="left" w:pos="12824"/>
+        <w:tab w:val="left" w:pos="13740"/>
+        <w:tab w:val="left" w:pos="14656"/>
+      </w:tabs>
+      <w:spacing w:after="0" w:line="240" w:lineRule="auto"/>
+    </w:pPr>
+    <w:rPr>
+      <w:rFonts w:ascii="Courier New" w:eastAsia="Times New Roman" w:hAnsi="Courier New" w:cs="Courier New"/>
+      <w:sz w:val="20"/>
+      <w:szCs w:val="20"/>
+      <w:lang w:eastAsia="en-GB"/>
+    </w:rPr>
+  </w:style>
+  <w:style w:type="character" w:customStyle="1" w:styleId="HTMLPreformattedChar">
+    <w:name w:val="HTML Preformatted Char"/>
+    <w:basedOn w:val="DefaultParagraphFont"/>
+    <w:link w:val="HTMLPreformatted"/>
+    <w:uiPriority w:val="99"/>
+    <w:semiHidden/>
+    <w:rsid w:val="00325878"/>
+    <w:rPr>
+      <w:rFonts w:ascii="Courier New" w:eastAsia="Times New Roman" w:hAnsi="Courier New" w:cs="Courier New"/>
+      <w:sz w:val="20"/>
+      <w:szCs w:val="20"/>
+      <w:lang w:eastAsia="en-GB"/>
+    </w:rPr>
+  </w:style>
+  <w:style w:type="character" w:styleId="HTMLCode">
+    <w:name w:val="HTML Code"/>
+    <w:basedOn w:val="DefaultParagraphFont"/>
+    <w:uiPriority w:val="99"/>
+    <w:semiHidden/>
+    <w:unhideWhenUsed/>
+    <w:rsid w:val="00325878"/>
+    <w:rPr>
+      <w:rFonts w:ascii="Courier New" w:eastAsia="Times New Roman" w:hAnsi="Courier New" w:cs="Courier New"/>
+      <w:sz w:val="20"/>
+      <w:szCs w:val="20"/>
+    </w:rPr>
+  </w:style>
 </w:styles>
 </file>
 

</xml_diff>

<commit_message>
Added link if 'l be lack of ideas later on
</commit_message>
<xml_diff>
--- a/Labs/Vcs_lab_problem4.docx
+++ b/Labs/Vcs_lab_problem4.docx
@@ -19,6 +19,9 @@
     <w:p>
       <w:pPr>
         <w:pStyle w:val="Heading1"/>
+        <w:rPr>
+          <w:lang w:val="ru-RU"/>
+        </w:rPr>
       </w:pPr>
       <w:r>
         <w:rPr>
@@ -48,6 +51,9 @@
         <w:t>Особые</w:t>
       </w:r>
       <w:r>
+        <w:rPr>
+          <w:lang w:val="ru-RU"/>
+        </w:rPr>
         <w:t xml:space="preserve"> </w:t>
       </w:r>
       <w:r>
@@ -57,36 +63,10 @@
         <w:t>функции</w:t>
       </w:r>
       <w:r>
+        <w:rPr>
+          <w:lang w:val="ru-RU"/>
+        </w:rPr>
         <w:t>.</w:t>
-      </w:r>
-    </w:p>
-    <w:p/>
-    <w:p>
-      <w:pPr>
-        <w:rPr>
-          <w:lang w:val="ru-RU"/>
-        </w:rPr>
-      </w:pPr>
-      <w:r>
-        <w:rPr>
-          <w:lang w:val="ru-RU"/>
-        </w:rPr>
-        <w:t xml:space="preserve">Система контроля версий </w:t>
-      </w:r>
-      <w:r>
-        <w:t>git</w:t>
-      </w:r>
-      <w:r>
-        <w:rPr>
-          <w:lang w:val="ru-RU"/>
-        </w:rPr>
-        <w:t xml:space="preserve"> </w:t>
-      </w:r>
-      <w:r>
-        <w:rPr>
-          <w:lang w:val="ru-RU"/>
-        </w:rPr>
-        <w:t xml:space="preserve">является достаточно сложной </w:t>
       </w:r>
     </w:p>
     <w:p>
@@ -95,156 +75,384 @@
           <w:lang w:val="ru-RU"/>
         </w:rPr>
       </w:pPr>
-      <w:r>
-        <w:t>https</w:t>
-      </w:r>
-      <w:r>
-        <w:rPr>
-          <w:lang w:val="ru-RU"/>
-        </w:rPr>
-        <w:t>://</w:t>
-      </w:r>
-      <w:proofErr w:type="spellStart"/>
-      <w:r>
-        <w:t>github</w:t>
-      </w:r>
-      <w:proofErr w:type="spellEnd"/>
-      <w:r>
-        <w:rPr>
-          <w:lang w:val="ru-RU"/>
-        </w:rPr>
-        <w:t>.</w:t>
-      </w:r>
-      <w:r>
-        <w:t>com</w:t>
-      </w:r>
-      <w:r>
-        <w:rPr>
-          <w:lang w:val="ru-RU"/>
-        </w:rPr>
-        <w:t>/</w:t>
-      </w:r>
-      <w:proofErr w:type="spellStart"/>
-      <w:r>
-        <w:t>mikeizbicki</w:t>
-      </w:r>
-      <w:proofErr w:type="spellEnd"/>
-      <w:r>
-        <w:rPr>
-          <w:lang w:val="ru-RU"/>
-        </w:rPr>
-        <w:t>/</w:t>
-      </w:r>
-      <w:proofErr w:type="spellStart"/>
-      <w:r>
-        <w:t>ucr</w:t>
-      </w:r>
-      <w:proofErr w:type="spellEnd"/>
-      <w:r>
-        <w:rPr>
-          <w:lang w:val="ru-RU"/>
-        </w:rPr>
-        <w:t>-</w:t>
-      </w:r>
-      <w:proofErr w:type="spellStart"/>
-      <w:r>
-        <w:t>cs</w:t>
-      </w:r>
-      <w:proofErr w:type="spellEnd"/>
-      <w:r>
-        <w:rPr>
-          <w:lang w:val="ru-RU"/>
-        </w:rPr>
-        <w:t>100/</w:t>
-      </w:r>
-      <w:r>
-        <w:t>tree</w:t>
-      </w:r>
-      <w:r>
-        <w:rPr>
-          <w:lang w:val="ru-RU"/>
-        </w:rPr>
-        <w:t>/2015</w:t>
-      </w:r>
-      <w:r>
-        <w:t>winter</w:t>
-      </w:r>
-      <w:r>
-        <w:rPr>
-          <w:lang w:val="ru-RU"/>
-        </w:rPr>
-        <w:t>/</w:t>
-      </w:r>
-      <w:r>
-        <w:t>textbook</w:t>
-      </w:r>
-      <w:r>
-        <w:rPr>
-          <w:lang w:val="ru-RU"/>
-        </w:rPr>
-        <w:t>/</w:t>
-      </w:r>
-      <w:r>
-        <w:t>tools</w:t>
-      </w:r>
-      <w:r>
-        <w:rPr>
-          <w:lang w:val="ru-RU"/>
-        </w:rPr>
-        <w:t>/</w:t>
-      </w:r>
-      <w:r>
-        <w:t>git</w:t>
-      </w:r>
-      <w:r>
-        <w:rPr>
-          <w:lang w:val="ru-RU"/>
-        </w:rPr>
-        <w:t>/</w:t>
-      </w:r>
-      <w:r>
-        <w:t>advanced</w:t>
-      </w:r>
-      <w:r>
-        <w:rPr>
-          <w:lang w:val="ru-RU"/>
-        </w:rPr>
-        <w:t>-</w:t>
-      </w:r>
-      <w:r>
-        <w:t>git</w:t>
-      </w:r>
     </w:p>
     <w:p>
-      <w:r>
-        <w:t>Cherry</w:t>
-      </w:r>
-      <w:r>
-        <w:t>-</w:t>
-      </w:r>
-      <w:r>
-        <w:t>pick</w:t>
+      <w:pPr>
+        <w:rPr>
+          <w:lang w:val="ru-RU"/>
+        </w:rPr>
+      </w:pPr>
+      <w:r>
+        <w:rPr>
+          <w:lang w:val="ru-RU"/>
+        </w:rPr>
+        <w:t xml:space="preserve">Система контроля версий </w:t>
+      </w:r>
+      <w:r>
+        <w:t>git</w:t>
+      </w:r>
+      <w:r>
+        <w:rPr>
+          <w:lang w:val="ru-RU"/>
+        </w:rPr>
+        <w:t xml:space="preserve"> </w:t>
+      </w:r>
+      <w:r>
+        <w:rPr>
+          <w:lang w:val="ru-RU"/>
+        </w:rPr>
+        <w:t xml:space="preserve">является достаточно сложной </w:t>
       </w:r>
     </w:p>
     <w:p>
-      <w:r>
-        <w:t>Merge</w:t>
+      <w:pPr>
+        <w:rPr>
+          <w:lang w:val="ru-RU"/>
+        </w:rPr>
+      </w:pPr>
+      <w:r>
+        <w:t>https</w:t>
+      </w:r>
+      <w:r>
+        <w:rPr>
+          <w:lang w:val="ru-RU"/>
+        </w:rPr>
+        <w:t>://</w:t>
+      </w:r>
+      <w:proofErr w:type="spellStart"/>
+      <w:r>
+        <w:t>github</w:t>
+      </w:r>
+      <w:proofErr w:type="spellEnd"/>
+      <w:r>
+        <w:rPr>
+          <w:lang w:val="ru-RU"/>
+        </w:rPr>
+        <w:t>.</w:t>
+      </w:r>
+      <w:r>
+        <w:t>com</w:t>
+      </w:r>
+      <w:r>
+        <w:rPr>
+          <w:lang w:val="ru-RU"/>
+        </w:rPr>
+        <w:t>/</w:t>
+      </w:r>
+      <w:proofErr w:type="spellStart"/>
+      <w:r>
+        <w:t>mikeizbicki</w:t>
+      </w:r>
+      <w:proofErr w:type="spellEnd"/>
+      <w:r>
+        <w:rPr>
+          <w:lang w:val="ru-RU"/>
+        </w:rPr>
+        <w:t>/</w:t>
+      </w:r>
+      <w:proofErr w:type="spellStart"/>
+      <w:r>
+        <w:t>ucr</w:t>
+      </w:r>
+      <w:proofErr w:type="spellEnd"/>
+      <w:r>
+        <w:rPr>
+          <w:lang w:val="ru-RU"/>
+        </w:rPr>
+        <w:t>-</w:t>
+      </w:r>
+      <w:proofErr w:type="spellStart"/>
+      <w:r>
+        <w:t>cs</w:t>
+      </w:r>
+      <w:proofErr w:type="spellEnd"/>
+      <w:r>
+        <w:rPr>
+          <w:lang w:val="ru-RU"/>
+        </w:rPr>
+        <w:t>100/</w:t>
+      </w:r>
+      <w:r>
+        <w:t>tree</w:t>
+      </w:r>
+      <w:r>
+        <w:rPr>
+          <w:lang w:val="ru-RU"/>
+        </w:rPr>
+        <w:t>/2015</w:t>
+      </w:r>
+      <w:r>
+        <w:t>winter</w:t>
+      </w:r>
+      <w:r>
+        <w:rPr>
+          <w:lang w:val="ru-RU"/>
+        </w:rPr>
+        <w:t>/</w:t>
+      </w:r>
+      <w:r>
+        <w:t>textbook</w:t>
+      </w:r>
+      <w:r>
+        <w:rPr>
+          <w:lang w:val="ru-RU"/>
+        </w:rPr>
+        <w:t>/</w:t>
+      </w:r>
+      <w:r>
+        <w:t>tools</w:t>
+      </w:r>
+      <w:r>
+        <w:rPr>
+          <w:lang w:val="ru-RU"/>
+        </w:rPr>
+        <w:t>/</w:t>
+      </w:r>
+      <w:r>
+        <w:t>git</w:t>
+      </w:r>
+      <w:r>
+        <w:rPr>
+          <w:lang w:val="ru-RU"/>
+        </w:rPr>
+        <w:t>/</w:t>
+      </w:r>
+      <w:r>
+        <w:t>advanced</w:t>
+      </w:r>
+      <w:r>
+        <w:rPr>
+          <w:lang w:val="ru-RU"/>
+        </w:rPr>
+        <w:t>-</w:t>
+      </w:r>
+      <w:r>
+        <w:t>git</w:t>
       </w:r>
     </w:p>
     <w:p>
-      <w:r>
-        <w:t>Stash</w:t>
+      <w:pPr>
+        <w:rPr>
+          <w:lang w:val="ru-RU"/>
+        </w:rPr>
+      </w:pPr>
+      <w:r>
+        <w:t>Cherry</w:t>
+      </w:r>
+      <w:r>
+        <w:rPr>
+          <w:lang w:val="ru-RU"/>
+        </w:rPr>
+        <w:t>-</w:t>
+      </w:r>
+      <w:r>
+        <w:t>pick</w:t>
       </w:r>
     </w:p>
     <w:p>
-      <w:hyperlink r:id="rId4" w:history="1">
-        <w:r>
-          <w:rPr>
-            <w:rStyle w:val="Hyperlink"/>
-          </w:rPr>
-          <w:t>http://git-scm.com/docs/git-grep</w:t>
-        </w:r>
-      </w:hyperlink>
+      <w:pPr>
+        <w:rPr>
+          <w:lang w:val="ru-RU"/>
+        </w:rPr>
+      </w:pPr>
+      <w:r>
+        <w:t>Merge</w:t>
+      </w:r>
+    </w:p>
+    <w:p>
+      <w:pPr>
+        <w:rPr>
+          <w:lang w:val="ru-RU"/>
+        </w:rPr>
+      </w:pPr>
+      <w:r>
+        <w:t>Stash</w:t>
+      </w:r>
+    </w:p>
+    <w:p>
+      <w:pPr>
+        <w:rPr>
+          <w:lang w:val="ru-RU"/>
+        </w:rPr>
+      </w:pPr>
+      <w:r>
+        <w:fldChar w:fldCharType="begin"/>
+      </w:r>
+      <w:r>
+        <w:rPr>
+          <w:lang w:val="ru-RU"/>
+        </w:rPr>
+        <w:instrText xml:space="preserve"> </w:instrText>
+      </w:r>
+      <w:r>
+        <w:instrText>HYPERLINK</w:instrText>
+      </w:r>
+      <w:r>
+        <w:rPr>
+          <w:lang w:val="ru-RU"/>
+        </w:rPr>
+        <w:instrText xml:space="preserve"> "</w:instrText>
+      </w:r>
+      <w:r>
+        <w:instrText>http</w:instrText>
+      </w:r>
+      <w:r>
+        <w:rPr>
+          <w:lang w:val="ru-RU"/>
+        </w:rPr>
+        <w:instrText>://</w:instrText>
+      </w:r>
+      <w:r>
+        <w:instrText>git</w:instrText>
+      </w:r>
+      <w:r>
+        <w:rPr>
+          <w:lang w:val="ru-RU"/>
+        </w:rPr>
+        <w:instrText>-</w:instrText>
+      </w:r>
+      <w:r>
+        <w:instrText>scm</w:instrText>
+      </w:r>
+      <w:r>
+        <w:rPr>
+          <w:lang w:val="ru-RU"/>
+        </w:rPr>
+        <w:instrText>.</w:instrText>
+      </w:r>
+      <w:r>
+        <w:instrText>com</w:instrText>
+      </w:r>
+      <w:r>
+        <w:rPr>
+          <w:lang w:val="ru-RU"/>
+        </w:rPr>
+        <w:instrText>/</w:instrText>
+      </w:r>
+      <w:r>
+        <w:instrText>docs</w:instrText>
+      </w:r>
+      <w:r>
+        <w:rPr>
+          <w:lang w:val="ru-RU"/>
+        </w:rPr>
+        <w:instrText>/</w:instrText>
+      </w:r>
+      <w:r>
+        <w:instrText>git</w:instrText>
+      </w:r>
+      <w:r>
+        <w:rPr>
+          <w:lang w:val="ru-RU"/>
+        </w:rPr>
+        <w:instrText>-</w:instrText>
+      </w:r>
+      <w:r>
+        <w:instrText>grep</w:instrText>
+      </w:r>
+      <w:r>
+        <w:rPr>
+          <w:lang w:val="ru-RU"/>
+        </w:rPr>
+        <w:instrText xml:space="preserve">" </w:instrText>
+      </w:r>
+      <w:r>
+        <w:fldChar w:fldCharType="separate"/>
+      </w:r>
+      <w:r>
+        <w:rPr>
+          <w:rStyle w:val="Hyperlink"/>
+        </w:rPr>
+        <w:t>http</w:t>
+      </w:r>
+      <w:r>
+        <w:rPr>
+          <w:rStyle w:val="Hyperlink"/>
+          <w:lang w:val="ru-RU"/>
+        </w:rPr>
+        <w:t>://</w:t>
+      </w:r>
+      <w:r>
+        <w:rPr>
+          <w:rStyle w:val="Hyperlink"/>
+        </w:rPr>
+        <w:t>git</w:t>
+      </w:r>
+      <w:r>
+        <w:rPr>
+          <w:rStyle w:val="Hyperlink"/>
+          <w:lang w:val="ru-RU"/>
+        </w:rPr>
+        <w:t>-</w:t>
+      </w:r>
+      <w:proofErr w:type="spellStart"/>
+      <w:r>
+        <w:rPr>
+          <w:rStyle w:val="Hyperlink"/>
+        </w:rPr>
+        <w:t>scm</w:t>
+      </w:r>
+      <w:proofErr w:type="spellEnd"/>
+      <w:r>
+        <w:rPr>
+          <w:rStyle w:val="Hyperlink"/>
+          <w:lang w:val="ru-RU"/>
+        </w:rPr>
+        <w:t>.</w:t>
+      </w:r>
+      <w:r>
+        <w:rPr>
+          <w:rStyle w:val="Hyperlink"/>
+        </w:rPr>
+        <w:t>com</w:t>
+      </w:r>
+      <w:r>
+        <w:rPr>
+          <w:rStyle w:val="Hyperlink"/>
+          <w:lang w:val="ru-RU"/>
+        </w:rPr>
+        <w:t>/</w:t>
+      </w:r>
+      <w:r>
+        <w:rPr>
+          <w:rStyle w:val="Hyperlink"/>
+        </w:rPr>
+        <w:t>docs</w:t>
+      </w:r>
+      <w:r>
+        <w:rPr>
+          <w:rStyle w:val="Hyperlink"/>
+          <w:lang w:val="ru-RU"/>
+        </w:rPr>
+        <w:t>/</w:t>
+      </w:r>
+      <w:r>
+        <w:rPr>
+          <w:rStyle w:val="Hyperlink"/>
+        </w:rPr>
+        <w:t>git</w:t>
+      </w:r>
+      <w:r>
+        <w:rPr>
+          <w:rStyle w:val="Hyperlink"/>
+          <w:lang w:val="ru-RU"/>
+        </w:rPr>
+        <w:t>-</w:t>
+      </w:r>
+      <w:proofErr w:type="spellStart"/>
+      <w:r>
+        <w:rPr>
+          <w:rStyle w:val="Hyperlink"/>
+        </w:rPr>
+        <w:t>grep</w:t>
+      </w:r>
+      <w:proofErr w:type="spellEnd"/>
+      <w:r>
+        <w:rPr>
+          <w:rStyle w:val="Hyperlink"/>
+        </w:rPr>
+        <w:fldChar w:fldCharType="end"/>
+      </w:r>
     </w:p>
     <w:p>
       <w:pPr>
@@ -339,7 +547,6 @@
           <w:color w:val="222222"/>
         </w:rPr>
       </w:pPr>
-      <w:proofErr w:type="gramStart"/>
       <w:r>
         <w:rPr>
           <w:rStyle w:val="HTMLCode"/>
@@ -348,18 +555,7 @@
           <w:bdr w:val="none" w:sz="0" w:space="0" w:color="auto" w:frame="1"/>
           <w:shd w:val="clear" w:color="auto" w:fill="EEEEEE"/>
         </w:rPr>
-        <w:t>git</w:t>
-      </w:r>
-      <w:proofErr w:type="gramEnd"/>
-      <w:r>
-        <w:rPr>
-          <w:rStyle w:val="HTMLCode"/>
-          <w:rFonts w:ascii="Consolas" w:eastAsiaTheme="majorEastAsia" w:hAnsi="Consolas" w:cs="Consolas"/>
-          <w:color w:val="222222"/>
-          <w:bdr w:val="none" w:sz="0" w:space="0" w:color="auto" w:frame="1"/>
-          <w:shd w:val="clear" w:color="auto" w:fill="EEEEEE"/>
-        </w:rPr>
-        <w:t xml:space="preserve"> for-each-ref --sort=-</w:t>
+        <w:t>git for-each-ref --sort=-</w:t>
       </w:r>
       <w:proofErr w:type="spellStart"/>
       <w:r>
@@ -394,7 +590,6 @@
           <w:color w:val="222222"/>
         </w:rPr>
       </w:pPr>
-      <w:proofErr w:type="gramStart"/>
       <w:r>
         <w:rPr>
           <w:rStyle w:val="HTMLCode"/>
@@ -403,18 +598,7 @@
           <w:bdr w:val="none" w:sz="0" w:space="0" w:color="auto" w:frame="1"/>
           <w:shd w:val="clear" w:color="auto" w:fill="EEEEEE"/>
         </w:rPr>
-        <w:t>git</w:t>
-      </w:r>
-      <w:proofErr w:type="gramEnd"/>
-      <w:r>
-        <w:rPr>
-          <w:rStyle w:val="HTMLCode"/>
-          <w:rFonts w:ascii="Consolas" w:eastAsiaTheme="majorEastAsia" w:hAnsi="Consolas" w:cs="Consolas"/>
-          <w:color w:val="222222"/>
-          <w:bdr w:val="none" w:sz="0" w:space="0" w:color="auto" w:frame="1"/>
-          <w:shd w:val="clear" w:color="auto" w:fill="EEEEEE"/>
-        </w:rPr>
-        <w:t xml:space="preserve"> diff HEAD~1</w:t>
+        <w:t>git diff HEAD~1</w:t>
       </w:r>
     </w:p>
     <w:p/>
@@ -427,7 +611,6 @@
           <w:color w:val="222222"/>
         </w:rPr>
       </w:pPr>
-      <w:proofErr w:type="gramStart"/>
       <w:r>
         <w:rPr>
           <w:rStyle w:val="HTMLCode"/>
@@ -436,18 +619,7 @@
           <w:bdr w:val="none" w:sz="0" w:space="0" w:color="auto" w:frame="1"/>
           <w:shd w:val="clear" w:color="auto" w:fill="EEEEEE"/>
         </w:rPr>
-        <w:t>git</w:t>
-      </w:r>
-      <w:proofErr w:type="gramEnd"/>
-      <w:r>
-        <w:rPr>
-          <w:rStyle w:val="HTMLCode"/>
-          <w:rFonts w:ascii="Consolas" w:eastAsiaTheme="majorEastAsia" w:hAnsi="Consolas" w:cs="Consolas"/>
-          <w:color w:val="222222"/>
-          <w:bdr w:val="none" w:sz="0" w:space="0" w:color="auto" w:frame="1"/>
-          <w:shd w:val="clear" w:color="auto" w:fill="EEEEEE"/>
-        </w:rPr>
-        <w:t xml:space="preserve"> log --graph --abbrev-commit --decorate --date=relative --all</w:t>
+        <w:t>git log --graph --abbrev-commit --decorate --date=relative --all</w:t>
       </w:r>
     </w:p>
     <w:p/>
@@ -480,9 +652,22 @@
     </w:p>
     <w:p/>
     <w:p>
+      <w:hyperlink r:id="rId4" w:history="1">
+        <w:r>
+          <w:rPr>
+            <w:rStyle w:val="Hyperlink"/>
+          </w:rPr>
+          <w:t>https://github.com/hgarc014/git-game</w:t>
+        </w:r>
+      </w:hyperlink>
+      <w:r>
+        <w:t xml:space="preserve"> ?</w:t>
+      </w:r>
       <w:bookmarkStart w:id="0" w:name="_GoBack"/>
       <w:bookmarkEnd w:id="0"/>
     </w:p>
+    <w:p/>
+    <w:p/>
     <w:sectPr>
       <w:pgSz w:w="11906" w:h="16838"/>
       <w:pgMar w:top="1440" w:right="1440" w:bottom="1440" w:left="1440" w:header="708" w:footer="708" w:gutter="0"/>

</xml_diff>

<commit_message>
Added some data to 4th lab
</commit_message>
<xml_diff>
--- a/Labs/Vcs_lab_problem4.docx
+++ b/Labs/Vcs_lab_problem4.docx
@@ -78,6 +78,372 @@
     </w:p>
     <w:p>
       <w:pPr>
+        <w:numPr>
+          <w:ilvl w:val="0"/>
+          <w:numId w:val="1"/>
+        </w:numPr>
+        <w:shd w:val="clear" w:color="auto" w:fill="FFFFFF"/>
+        <w:spacing w:after="0" w:line="336" w:lineRule="atLeast"/>
+        <w:ind w:left="600"/>
+        <w:textAlignment w:val="baseline"/>
+        <w:rPr>
+          <w:rFonts w:ascii="Verdana" w:eastAsia="Times New Roman" w:hAnsi="Verdana" w:cs="Times New Roman"/>
+          <w:color w:val="000000"/>
+          <w:sz w:val="21"/>
+          <w:szCs w:val="21"/>
+          <w:lang w:eastAsia="en-GB"/>
+        </w:rPr>
+      </w:pPr>
+      <w:r>
+        <w:rPr>
+          <w:rFonts w:ascii="Verdana" w:eastAsia="Times New Roman" w:hAnsi="Verdana" w:cs="Times New Roman"/>
+          <w:color w:val="000000"/>
+          <w:sz w:val="21"/>
+          <w:szCs w:val="21"/>
+          <w:lang w:eastAsia="en-GB"/>
+        </w:rPr>
+        <w:t xml:space="preserve">Git </w:t>
+      </w:r>
+      <w:proofErr w:type="spellStart"/>
+      <w:r>
+        <w:rPr>
+          <w:rFonts w:ascii="Verdana" w:eastAsia="Times New Roman" w:hAnsi="Verdana" w:cs="Times New Roman"/>
+          <w:color w:val="000000"/>
+          <w:sz w:val="21"/>
+          <w:szCs w:val="21"/>
+          <w:lang w:eastAsia="en-GB"/>
+        </w:rPr>
+        <w:t>не</w:t>
+      </w:r>
+      <w:proofErr w:type="spellEnd"/>
+      <w:r>
+        <w:rPr>
+          <w:rFonts w:ascii="Verdana" w:eastAsia="Times New Roman" w:hAnsi="Verdana" w:cs="Times New Roman"/>
+          <w:color w:val="000000"/>
+          <w:sz w:val="21"/>
+          <w:szCs w:val="21"/>
+          <w:lang w:eastAsia="en-GB"/>
+        </w:rPr>
+        <w:t xml:space="preserve"> </w:t>
+      </w:r>
+      <w:proofErr w:type="spellStart"/>
+      <w:r>
+        <w:rPr>
+          <w:rFonts w:ascii="Verdana" w:eastAsia="Times New Roman" w:hAnsi="Verdana" w:cs="Times New Roman"/>
+          <w:color w:val="000000"/>
+          <w:sz w:val="21"/>
+          <w:szCs w:val="21"/>
+          <w:lang w:eastAsia="en-GB"/>
+        </w:rPr>
+        <w:t>хранит</w:t>
+      </w:r>
+      <w:proofErr w:type="spellEnd"/>
+      <w:r>
+        <w:rPr>
+          <w:rFonts w:ascii="Verdana" w:eastAsia="Times New Roman" w:hAnsi="Verdana" w:cs="Times New Roman"/>
+          <w:color w:val="000000"/>
+          <w:sz w:val="21"/>
+          <w:szCs w:val="21"/>
+          <w:lang w:eastAsia="en-GB"/>
+        </w:rPr>
+        <w:t xml:space="preserve"> </w:t>
+      </w:r>
+      <w:proofErr w:type="spellStart"/>
+      <w:r>
+        <w:rPr>
+          <w:rFonts w:ascii="Verdana" w:eastAsia="Times New Roman" w:hAnsi="Verdana" w:cs="Times New Roman"/>
+          <w:color w:val="000000"/>
+          <w:sz w:val="21"/>
+          <w:szCs w:val="21"/>
+          <w:lang w:eastAsia="en-GB"/>
+        </w:rPr>
+        <w:t>папки</w:t>
+      </w:r>
+      <w:proofErr w:type="spellEnd"/>
+    </w:p>
+    <w:p>
+      <w:pPr>
+        <w:numPr>
+          <w:ilvl w:val="0"/>
+          <w:numId w:val="1"/>
+        </w:numPr>
+        <w:shd w:val="clear" w:color="auto" w:fill="FFFFFF"/>
+        <w:spacing w:after="0" w:line="336" w:lineRule="atLeast"/>
+        <w:ind w:left="600"/>
+        <w:textAlignment w:val="baseline"/>
+        <w:rPr>
+          <w:rFonts w:ascii="Verdana" w:eastAsia="Times New Roman" w:hAnsi="Verdana" w:cs="Times New Roman"/>
+          <w:color w:val="000000"/>
+          <w:sz w:val="21"/>
+          <w:szCs w:val="21"/>
+          <w:lang w:eastAsia="en-GB"/>
+        </w:rPr>
+      </w:pPr>
+      <w:r>
+        <w:rPr>
+          <w:rFonts w:ascii="Verdana" w:eastAsia="Times New Roman" w:hAnsi="Verdana" w:cs="Times New Roman"/>
+          <w:color w:val="000000"/>
+          <w:sz w:val="21"/>
+          <w:szCs w:val="21"/>
+          <w:lang w:eastAsia="en-GB"/>
+        </w:rPr>
+        <w:t xml:space="preserve">Git </w:t>
+      </w:r>
+      <w:proofErr w:type="spellStart"/>
+      <w:r>
+        <w:rPr>
+          <w:rFonts w:ascii="Verdana" w:eastAsia="Times New Roman" w:hAnsi="Verdana" w:cs="Times New Roman"/>
+          <w:color w:val="000000"/>
+          <w:sz w:val="21"/>
+          <w:szCs w:val="21"/>
+          <w:lang w:eastAsia="en-GB"/>
+        </w:rPr>
+        <w:t>не</w:t>
+      </w:r>
+      <w:proofErr w:type="spellEnd"/>
+      <w:r>
+        <w:rPr>
+          <w:rFonts w:ascii="Verdana" w:eastAsia="Times New Roman" w:hAnsi="Verdana" w:cs="Times New Roman"/>
+          <w:color w:val="000000"/>
+          <w:sz w:val="21"/>
+          <w:szCs w:val="21"/>
+          <w:lang w:eastAsia="en-GB"/>
+        </w:rPr>
+        <w:t xml:space="preserve"> </w:t>
+      </w:r>
+      <w:proofErr w:type="spellStart"/>
+      <w:r>
+        <w:rPr>
+          <w:rFonts w:ascii="Verdana" w:eastAsia="Times New Roman" w:hAnsi="Verdana" w:cs="Times New Roman"/>
+          <w:color w:val="000000"/>
+          <w:sz w:val="21"/>
+          <w:szCs w:val="21"/>
+          <w:lang w:eastAsia="en-GB"/>
+        </w:rPr>
+        <w:t>хранит</w:t>
+      </w:r>
+      <w:proofErr w:type="spellEnd"/>
+      <w:r>
+        <w:rPr>
+          <w:rFonts w:ascii="Verdana" w:eastAsia="Times New Roman" w:hAnsi="Verdana" w:cs="Times New Roman"/>
+          <w:color w:val="000000"/>
+          <w:sz w:val="21"/>
+          <w:szCs w:val="21"/>
+          <w:lang w:eastAsia="en-GB"/>
+        </w:rPr>
+        <w:t xml:space="preserve"> </w:t>
+      </w:r>
+      <w:proofErr w:type="spellStart"/>
+      <w:r>
+        <w:rPr>
+          <w:rFonts w:ascii="Verdana" w:eastAsia="Times New Roman" w:hAnsi="Verdana" w:cs="Times New Roman"/>
+          <w:color w:val="000000"/>
+          <w:sz w:val="21"/>
+          <w:szCs w:val="21"/>
+          <w:lang w:eastAsia="en-GB"/>
+        </w:rPr>
+        <w:t>файлы</w:t>
+      </w:r>
+      <w:proofErr w:type="spellEnd"/>
+    </w:p>
+    <w:p>
+      <w:pPr>
+        <w:numPr>
+          <w:ilvl w:val="0"/>
+          <w:numId w:val="1"/>
+        </w:numPr>
+        <w:shd w:val="clear" w:color="auto" w:fill="FFFFFF"/>
+        <w:spacing w:after="0" w:line="336" w:lineRule="atLeast"/>
+        <w:ind w:left="600"/>
+        <w:textAlignment w:val="baseline"/>
+        <w:rPr>
+          <w:rFonts w:ascii="Verdana" w:eastAsia="Times New Roman" w:hAnsi="Verdana" w:cs="Times New Roman"/>
+          <w:color w:val="000000"/>
+          <w:sz w:val="21"/>
+          <w:szCs w:val="21"/>
+          <w:lang w:val="ru-RU" w:eastAsia="en-GB"/>
+        </w:rPr>
+      </w:pPr>
+      <w:r>
+        <w:rPr>
+          <w:rFonts w:ascii="Verdana" w:eastAsia="Times New Roman" w:hAnsi="Verdana" w:cs="Times New Roman"/>
+          <w:color w:val="000000"/>
+          <w:sz w:val="21"/>
+          <w:szCs w:val="21"/>
+          <w:lang w:val="ru-RU" w:eastAsia="en-GB"/>
+        </w:rPr>
+        <w:t>Ревизии (</w:t>
+      </w:r>
+      <w:r>
+        <w:rPr>
+          <w:rFonts w:ascii="Verdana" w:eastAsia="Times New Roman" w:hAnsi="Verdana" w:cs="Times New Roman"/>
+          <w:color w:val="000000"/>
+          <w:sz w:val="21"/>
+          <w:szCs w:val="21"/>
+          <w:lang w:eastAsia="en-GB"/>
+        </w:rPr>
+        <w:t>Revision</w:t>
+      </w:r>
+      <w:r>
+        <w:rPr>
+          <w:rFonts w:ascii="Verdana" w:eastAsia="Times New Roman" w:hAnsi="Verdana" w:cs="Times New Roman"/>
+          <w:color w:val="000000"/>
+          <w:sz w:val="21"/>
+          <w:szCs w:val="21"/>
+          <w:lang w:val="ru-RU" w:eastAsia="en-GB"/>
+        </w:rPr>
+        <w:t>) не имеют порядкового номера</w:t>
+      </w:r>
+    </w:p>
+    <w:p>
+      <w:pPr>
+        <w:numPr>
+          <w:ilvl w:val="0"/>
+          <w:numId w:val="1"/>
+        </w:numPr>
+        <w:shd w:val="clear" w:color="auto" w:fill="FFFFFF"/>
+        <w:spacing w:after="0" w:line="336" w:lineRule="atLeast"/>
+        <w:ind w:left="600"/>
+        <w:textAlignment w:val="baseline"/>
+        <w:rPr>
+          <w:rFonts w:ascii="Verdana" w:eastAsia="Times New Roman" w:hAnsi="Verdana" w:cs="Times New Roman"/>
+          <w:color w:val="000000"/>
+          <w:sz w:val="21"/>
+          <w:szCs w:val="21"/>
+          <w:lang w:val="ru-RU" w:eastAsia="en-GB"/>
+        </w:rPr>
+      </w:pPr>
+      <w:r>
+        <w:rPr>
+          <w:rFonts w:ascii="Verdana" w:eastAsia="Times New Roman" w:hAnsi="Verdana" w:cs="Times New Roman"/>
+          <w:color w:val="000000"/>
+          <w:sz w:val="21"/>
+          <w:szCs w:val="21"/>
+          <w:lang w:val="ru-RU" w:eastAsia="en-GB"/>
+        </w:rPr>
+        <w:t xml:space="preserve">Редакции (правки, </w:t>
+      </w:r>
+      <w:r>
+        <w:rPr>
+          <w:rFonts w:ascii="Verdana" w:eastAsia="Times New Roman" w:hAnsi="Verdana" w:cs="Times New Roman"/>
+          <w:color w:val="000000"/>
+          <w:sz w:val="21"/>
+          <w:szCs w:val="21"/>
+          <w:lang w:eastAsia="en-GB"/>
+        </w:rPr>
+        <w:t>commits</w:t>
+      </w:r>
+      <w:r>
+        <w:rPr>
+          <w:rFonts w:ascii="Verdana" w:eastAsia="Times New Roman" w:hAnsi="Verdana" w:cs="Times New Roman"/>
+          <w:color w:val="000000"/>
+          <w:sz w:val="21"/>
+          <w:szCs w:val="21"/>
+          <w:lang w:val="ru-RU" w:eastAsia="en-GB"/>
+        </w:rPr>
+        <w:t xml:space="preserve">) могут идти не </w:t>
+      </w:r>
+      <w:proofErr w:type="spellStart"/>
+      <w:r>
+        <w:rPr>
+          <w:rFonts w:ascii="Verdana" w:eastAsia="Times New Roman" w:hAnsi="Verdana" w:cs="Times New Roman"/>
+          <w:color w:val="000000"/>
+          <w:sz w:val="21"/>
+          <w:szCs w:val="21"/>
+          <w:lang w:val="ru-RU" w:eastAsia="en-GB"/>
+        </w:rPr>
+        <w:t>по-порядку</w:t>
+      </w:r>
+      <w:proofErr w:type="spellEnd"/>
+    </w:p>
+    <w:p>
+      <w:pPr>
+        <w:numPr>
+          <w:ilvl w:val="0"/>
+          <w:numId w:val="1"/>
+        </w:numPr>
+        <w:shd w:val="clear" w:color="auto" w:fill="FFFFFF"/>
+        <w:spacing w:after="0" w:line="336" w:lineRule="atLeast"/>
+        <w:ind w:left="600"/>
+        <w:textAlignment w:val="baseline"/>
+        <w:rPr>
+          <w:rFonts w:ascii="Verdana" w:eastAsia="Times New Roman" w:hAnsi="Verdana" w:cs="Times New Roman"/>
+          <w:color w:val="000000"/>
+          <w:sz w:val="21"/>
+          <w:szCs w:val="21"/>
+          <w:lang w:val="ru-RU" w:eastAsia="en-GB"/>
+        </w:rPr>
+      </w:pPr>
+      <w:r>
+        <w:rPr>
+          <w:rFonts w:ascii="Verdana" w:eastAsia="Times New Roman" w:hAnsi="Verdana" w:cs="Times New Roman"/>
+          <w:color w:val="000000"/>
+          <w:sz w:val="21"/>
+          <w:szCs w:val="21"/>
+          <w:lang w:val="ru-RU" w:eastAsia="en-GB"/>
+        </w:rPr>
+        <w:t xml:space="preserve">В </w:t>
+      </w:r>
+      <w:r>
+        <w:rPr>
+          <w:rFonts w:ascii="Verdana" w:eastAsia="Times New Roman" w:hAnsi="Verdana" w:cs="Times New Roman"/>
+          <w:color w:val="000000"/>
+          <w:sz w:val="21"/>
+          <w:szCs w:val="21"/>
+          <w:lang w:eastAsia="en-GB"/>
+        </w:rPr>
+        <w:t>Git</w:t>
+      </w:r>
+      <w:r>
+        <w:rPr>
+          <w:rFonts w:ascii="Verdana" w:eastAsia="Times New Roman" w:hAnsi="Verdana" w:cs="Times New Roman"/>
+          <w:color w:val="000000"/>
+          <w:sz w:val="21"/>
+          <w:szCs w:val="21"/>
+          <w:lang w:val="ru-RU" w:eastAsia="en-GB"/>
+        </w:rPr>
+        <w:t xml:space="preserve"> нет веток*</w:t>
+      </w:r>
+      <w:r>
+        <w:rPr>
+          <w:rFonts w:ascii="Verdana" w:eastAsia="Times New Roman" w:hAnsi="Verdana" w:cs="Times New Roman"/>
+          <w:color w:val="000000"/>
+          <w:sz w:val="21"/>
+          <w:szCs w:val="21"/>
+          <w:lang w:eastAsia="en-GB"/>
+        </w:rPr>
+        <w:t> </w:t>
+      </w:r>
+      <w:r>
+        <w:rPr>
+          <w:rFonts w:ascii="Verdana" w:eastAsia="Times New Roman" w:hAnsi="Verdana" w:cs="Times New Roman"/>
+          <w:i/>
+          <w:iCs/>
+          <w:color w:val="000000"/>
+          <w:sz w:val="21"/>
+          <w:szCs w:val="21"/>
+          <w:bdr w:val="none" w:sz="0" w:space="0" w:color="auto" w:frame="1"/>
+          <w:lang w:val="ru-RU" w:eastAsia="en-GB"/>
+        </w:rPr>
+        <w:t>(с небольшой оговоркой)</w:t>
+      </w:r>
+    </w:p>
+    <w:p>
+      <w:pPr>
+        <w:rPr>
+          <w:lang w:val="ru-RU"/>
+        </w:rPr>
+      </w:pPr>
+    </w:p>
+    <w:p>
+      <w:r>
+        <w:t>gitk?</w:t>
+      </w:r>
+      <w:bookmarkStart w:id="0" w:name="_GoBack"/>
+      <w:bookmarkEnd w:id="0"/>
+    </w:p>
+    <w:p>
+      <w:pPr>
         <w:rPr>
           <w:lang w:val="ru-RU"/>
         </w:rPr>
@@ -119,9 +485,11 @@
         </w:rPr>
         <w:t>://</w:t>
       </w:r>
+      <w:proofErr w:type="spellStart"/>
       <w:r>
         <w:t>github</w:t>
       </w:r>
+      <w:proofErr w:type="spellEnd"/>
       <w:r>
         <w:rPr>
           <w:lang w:val="ru-RU"/>
@@ -137,27 +505,33 @@
         </w:rPr>
         <w:t>/</w:t>
       </w:r>
+      <w:proofErr w:type="spellStart"/>
       <w:r>
         <w:t>mikeizbicki</w:t>
       </w:r>
+      <w:proofErr w:type="spellEnd"/>
       <w:r>
         <w:rPr>
           <w:lang w:val="ru-RU"/>
         </w:rPr>
         <w:t>/</w:t>
       </w:r>
+      <w:proofErr w:type="spellStart"/>
       <w:r>
         <w:t>ucr</w:t>
       </w:r>
+      <w:proofErr w:type="spellEnd"/>
       <w:r>
         <w:rPr>
           <w:lang w:val="ru-RU"/>
         </w:rPr>
         <w:t>-</w:t>
       </w:r>
+      <w:proofErr w:type="spellStart"/>
       <w:r>
         <w:t>cs</w:t>
       </w:r>
+      <w:proofErr w:type="spellEnd"/>
       <w:r>
         <w:rPr>
           <w:lang w:val="ru-RU"/>
@@ -267,7 +641,7 @@
           <w:lang w:val="ru-RU"/>
         </w:rPr>
       </w:pPr>
-      <w:hyperlink r:id="rId4" w:history="1">
+      <w:hyperlink r:id="rId5" w:history="1">
         <w:r>
           <w:rPr>
             <w:rStyle w:val="Hyperlink"/>
@@ -294,12 +668,14 @@
           </w:rPr>
           <w:t>-</w:t>
         </w:r>
+        <w:proofErr w:type="spellStart"/>
         <w:r>
           <w:rPr>
             <w:rStyle w:val="Hyperlink"/>
           </w:rPr>
           <w:t>scm</w:t>
         </w:r>
+        <w:proofErr w:type="spellEnd"/>
         <w:r>
           <w:rPr>
             <w:rStyle w:val="Hyperlink"/>
@@ -346,12 +722,14 @@
           </w:rPr>
           <w:t>-</w:t>
         </w:r>
+        <w:proofErr w:type="spellStart"/>
         <w:r>
           <w:rPr>
             <w:rStyle w:val="Hyperlink"/>
           </w:rPr>
           <w:t>grep</w:t>
         </w:r>
+        <w:proofErr w:type="spellEnd"/>
       </w:hyperlink>
     </w:p>
     <w:p>
@@ -384,6 +762,7 @@
           <w:lang w:eastAsia="en-GB"/>
         </w:rPr>
       </w:pPr>
+      <w:proofErr w:type="gramStart"/>
       <w:r>
         <w:rPr>
           <w:rFonts w:ascii="Consolas" w:eastAsia="Times New Roman" w:hAnsi="Consolas" w:cs="Consolas"/>
@@ -394,7 +773,46 @@
           <w:shd w:val="clear" w:color="auto" w:fill="EEEEEE"/>
           <w:lang w:eastAsia="en-GB"/>
         </w:rPr>
-        <w:t>git log --grep=word</w:t>
+        <w:t>git</w:t>
+      </w:r>
+      <w:proofErr w:type="gramEnd"/>
+      <w:r>
+        <w:rPr>
+          <w:rFonts w:ascii="Consolas" w:eastAsia="Times New Roman" w:hAnsi="Consolas" w:cs="Consolas"/>
+          <w:color w:val="222222"/>
+          <w:sz w:val="20"/>
+          <w:szCs w:val="20"/>
+          <w:bdr w:val="none" w:sz="0" w:space="0" w:color="auto" w:frame="1"/>
+          <w:shd w:val="clear" w:color="auto" w:fill="EEEEEE"/>
+          <w:lang w:eastAsia="en-GB"/>
+        </w:rPr>
+        <w:t xml:space="preserve"> log --</w:t>
+      </w:r>
+      <w:proofErr w:type="spellStart"/>
+      <w:r>
+        <w:rPr>
+          <w:rFonts w:ascii="Consolas" w:eastAsia="Times New Roman" w:hAnsi="Consolas" w:cs="Consolas"/>
+          <w:color w:val="222222"/>
+          <w:sz w:val="20"/>
+          <w:szCs w:val="20"/>
+          <w:bdr w:val="none" w:sz="0" w:space="0" w:color="auto" w:frame="1"/>
+          <w:shd w:val="clear" w:color="auto" w:fill="EEEEEE"/>
+          <w:lang w:eastAsia="en-GB"/>
+        </w:rPr>
+        <w:t>grep</w:t>
+      </w:r>
+      <w:proofErr w:type="spellEnd"/>
+      <w:r>
+        <w:rPr>
+          <w:rFonts w:ascii="Consolas" w:eastAsia="Times New Roman" w:hAnsi="Consolas" w:cs="Consolas"/>
+          <w:color w:val="222222"/>
+          <w:sz w:val="20"/>
+          <w:szCs w:val="20"/>
+          <w:bdr w:val="none" w:sz="0" w:space="0" w:color="auto" w:frame="1"/>
+          <w:shd w:val="clear" w:color="auto" w:fill="EEEEEE"/>
+          <w:lang w:eastAsia="en-GB"/>
+        </w:rPr>
+        <w:t>=word</w:t>
       </w:r>
     </w:p>
     <w:p/>
@@ -407,6 +825,7 @@
           <w:color w:val="222222"/>
         </w:rPr>
       </w:pPr>
+      <w:proofErr w:type="gramStart"/>
       <w:r>
         <w:rPr>
           <w:rStyle w:val="HTMLCode"/>
@@ -415,19 +834,9 @@
           <w:bdr w:val="none" w:sz="0" w:space="0" w:color="auto" w:frame="1"/>
           <w:shd w:val="clear" w:color="auto" w:fill="EEEEEE"/>
         </w:rPr>
-        <w:t>git for-each-ref --sort=-committerdate refs/heads/</w:t>
-      </w:r>
-    </w:p>
-    <w:p/>
-    <w:p>
-      <w:pPr>
-        <w:pStyle w:val="HTMLPreformatted"/>
-        <w:shd w:val="clear" w:color="auto" w:fill="EEEEEE"/>
-        <w:rPr>
-          <w:rFonts w:ascii="Consolas" w:hAnsi="Consolas" w:cs="Consolas"/>
-          <w:color w:val="222222"/>
-        </w:rPr>
-      </w:pPr>
+        <w:t>git</w:t>
+      </w:r>
+      <w:proofErr w:type="gramEnd"/>
       <w:r>
         <w:rPr>
           <w:rStyle w:val="HTMLCode"/>
@@ -436,19 +845,9 @@
           <w:bdr w:val="none" w:sz="0" w:space="0" w:color="auto" w:frame="1"/>
           <w:shd w:val="clear" w:color="auto" w:fill="EEEEEE"/>
         </w:rPr>
-        <w:t>git diff HEAD~1</w:t>
-      </w:r>
-    </w:p>
-    <w:p/>
-    <w:p>
-      <w:pPr>
-        <w:pStyle w:val="HTMLPreformatted"/>
-        <w:shd w:val="clear" w:color="auto" w:fill="EEEEEE"/>
-        <w:rPr>
-          <w:rFonts w:ascii="Consolas" w:hAnsi="Consolas" w:cs="Consolas"/>
-          <w:color w:val="222222"/>
-        </w:rPr>
-      </w:pPr>
+        <w:t xml:space="preserve"> for-each-ref --sort=-</w:t>
+      </w:r>
+      <w:proofErr w:type="spellStart"/>
       <w:r>
         <w:rPr>
           <w:rStyle w:val="HTMLCode"/>
@@ -457,15 +856,97 @@
           <w:bdr w:val="none" w:sz="0" w:space="0" w:color="auto" w:frame="1"/>
           <w:shd w:val="clear" w:color="auto" w:fill="EEEEEE"/>
         </w:rPr>
-        <w:t>git log --graph --abbrev-commit --decorate --date=relative --all</w:t>
+        <w:t>committerdate</w:t>
+      </w:r>
+      <w:proofErr w:type="spellEnd"/>
+      <w:r>
+        <w:rPr>
+          <w:rStyle w:val="HTMLCode"/>
+          <w:rFonts w:ascii="Consolas" w:eastAsiaTheme="majorEastAsia" w:hAnsi="Consolas" w:cs="Consolas"/>
+          <w:color w:val="222222"/>
+          <w:bdr w:val="none" w:sz="0" w:space="0" w:color="auto" w:frame="1"/>
+          <w:shd w:val="clear" w:color="auto" w:fill="EEEEEE"/>
+        </w:rPr>
+        <w:t xml:space="preserve"> refs/heads/</w:t>
+      </w:r>
+    </w:p>
+    <w:p/>
+    <w:p>
+      <w:pPr>
+        <w:pStyle w:val="HTMLPreformatted"/>
+        <w:shd w:val="clear" w:color="auto" w:fill="EEEEEE"/>
+        <w:rPr>
+          <w:rFonts w:ascii="Consolas" w:hAnsi="Consolas" w:cs="Consolas"/>
+          <w:color w:val="222222"/>
+        </w:rPr>
+      </w:pPr>
+      <w:proofErr w:type="gramStart"/>
+      <w:r>
+        <w:rPr>
+          <w:rStyle w:val="HTMLCode"/>
+          <w:rFonts w:ascii="Consolas" w:eastAsiaTheme="majorEastAsia" w:hAnsi="Consolas" w:cs="Consolas"/>
+          <w:color w:val="222222"/>
+          <w:bdr w:val="none" w:sz="0" w:space="0" w:color="auto" w:frame="1"/>
+          <w:shd w:val="clear" w:color="auto" w:fill="EEEEEE"/>
+        </w:rPr>
+        <w:t>git</w:t>
+      </w:r>
+      <w:proofErr w:type="gramEnd"/>
+      <w:r>
+        <w:rPr>
+          <w:rStyle w:val="HTMLCode"/>
+          <w:rFonts w:ascii="Consolas" w:eastAsiaTheme="majorEastAsia" w:hAnsi="Consolas" w:cs="Consolas"/>
+          <w:color w:val="222222"/>
+          <w:bdr w:val="none" w:sz="0" w:space="0" w:color="auto" w:frame="1"/>
+          <w:shd w:val="clear" w:color="auto" w:fill="EEEEEE"/>
+        </w:rPr>
+        <w:t xml:space="preserve"> diff HEAD~1</w:t>
+      </w:r>
+    </w:p>
+    <w:p/>
+    <w:p>
+      <w:pPr>
+        <w:pStyle w:val="HTMLPreformatted"/>
+        <w:shd w:val="clear" w:color="auto" w:fill="EEEEEE"/>
+        <w:rPr>
+          <w:rFonts w:ascii="Consolas" w:hAnsi="Consolas" w:cs="Consolas"/>
+          <w:color w:val="222222"/>
+        </w:rPr>
+      </w:pPr>
+      <w:proofErr w:type="gramStart"/>
+      <w:r>
+        <w:rPr>
+          <w:rStyle w:val="HTMLCode"/>
+          <w:rFonts w:ascii="Consolas" w:eastAsiaTheme="majorEastAsia" w:hAnsi="Consolas" w:cs="Consolas"/>
+          <w:color w:val="222222"/>
+          <w:bdr w:val="none" w:sz="0" w:space="0" w:color="auto" w:frame="1"/>
+          <w:shd w:val="clear" w:color="auto" w:fill="EEEEEE"/>
+        </w:rPr>
+        <w:t>git</w:t>
+      </w:r>
+      <w:proofErr w:type="gramEnd"/>
+      <w:r>
+        <w:rPr>
+          <w:rStyle w:val="HTMLCode"/>
+          <w:rFonts w:ascii="Consolas" w:eastAsiaTheme="majorEastAsia" w:hAnsi="Consolas" w:cs="Consolas"/>
+          <w:color w:val="222222"/>
+          <w:bdr w:val="none" w:sz="0" w:space="0" w:color="auto" w:frame="1"/>
+          <w:shd w:val="clear" w:color="auto" w:fill="EEEEEE"/>
+        </w:rPr>
+        <w:t xml:space="preserve"> log --graph --abbrev-commit --decorate --date=relative --all</w:t>
       </w:r>
     </w:p>
     <w:p/>
     <w:p/>
     <w:p>
       <w:r>
-        <w:t>Tortoise svn</w:t>
-      </w:r>
+        <w:t xml:space="preserve">Tortoise </w:t>
+      </w:r>
+      <w:proofErr w:type="spellStart"/>
+      <w:r>
+        <w:t>svn</w:t>
+      </w:r>
+      <w:proofErr w:type="spellEnd"/>
       <w:r>
         <w:t>.</w:t>
       </w:r>
@@ -474,8 +955,13 @@
       </w:r>
     </w:p>
     <w:p>
-      <w:r>
-        <w:t>SourceTree.</w:t>
+      <w:proofErr w:type="spellStart"/>
+      <w:r>
+        <w:t>SourceTree</w:t>
+      </w:r>
+      <w:proofErr w:type="spellEnd"/>
+      <w:r>
+        <w:t>.</w:t>
       </w:r>
     </w:p>
     <w:p/>
@@ -497,7 +983,7 @@
         <w:lastRenderedPageBreak/>
         <w:t xml:space="preserve">Задание: </w:t>
       </w:r>
-      <w:hyperlink r:id="rId5" w:history="1">
+      <w:hyperlink r:id="rId6" w:history="1">
         <w:r>
           <w:rPr>
             <w:rStyle w:val="Hyperlink"/>
@@ -511,12 +997,14 @@
           </w:rPr>
           <w:t>://</w:t>
         </w:r>
+        <w:proofErr w:type="spellStart"/>
         <w:r>
           <w:rPr>
             <w:rStyle w:val="Hyperlink"/>
           </w:rPr>
           <w:t>github</w:t>
         </w:r>
+        <w:proofErr w:type="spellEnd"/>
         <w:r>
           <w:rPr>
             <w:rStyle w:val="Hyperlink"/>
@@ -537,12 +1025,14 @@
           </w:rPr>
           <w:t>/</w:t>
         </w:r>
+        <w:proofErr w:type="spellStart"/>
         <w:r>
           <w:rPr>
             <w:rStyle w:val="Hyperlink"/>
           </w:rPr>
           <w:t>hgarc</w:t>
         </w:r>
+        <w:proofErr w:type="spellEnd"/>
         <w:r>
           <w:rPr>
             <w:rStyle w:val="Hyperlink"/>
@@ -576,8 +1066,6 @@
         </w:rPr>
         <w:t xml:space="preserve"> </w:t>
       </w:r>
-      <w:bookmarkStart w:id="0" w:name="_GoBack"/>
-      <w:bookmarkEnd w:id="0"/>
     </w:p>
     <w:p>
       <w:pPr>
@@ -601,6 +1089,163 @@
     </w:sectPr>
   </w:body>
 </w:document>
+</file>
+
+<file path=word/numbering.xml><?xml version="1.0" encoding="utf-8"?>
+<w:numbering xmlns:wpc="http://schemas.microsoft.com/office/word/2010/wordprocessingCanvas" xmlns:mc="http://schemas.openxmlformats.org/markup-compatibility/2006" xmlns:o="urn:schemas-microsoft-com:office:office" xmlns:r="http://schemas.openxmlformats.org/officeDocument/2006/relationships" xmlns:m="http://schemas.openxmlformats.org/officeDocument/2006/math" xmlns:v="urn:schemas-microsoft-com:vml" xmlns:wp14="http://schemas.microsoft.com/office/word/2010/wordprocessingDrawing" xmlns:wp="http://schemas.openxmlformats.org/drawingml/2006/wordprocessingDrawing" xmlns:w10="urn:schemas-microsoft-com:office:word" xmlns:w="http://schemas.openxmlformats.org/wordprocessingml/2006/main" xmlns:w14="http://schemas.microsoft.com/office/word/2010/wordml" xmlns:w15="http://schemas.microsoft.com/office/word/2012/wordml" xmlns:wpg="http://schemas.microsoft.com/office/word/2010/wordprocessingGroup" xmlns:wpi="http://schemas.microsoft.com/office/word/2010/wordprocessingInk" xmlns:wne="http://schemas.microsoft.com/office/word/2006/wordml" xmlns:wps="http://schemas.microsoft.com/office/word/2010/wordprocessingShape" mc:Ignorable="w14 w15 wp14">
+  <w:abstractNum w:abstractNumId="0" w15:restartNumberingAfterBreak="0">
+    <w:nsid w:val="62070396"/>
+    <w:multiLevelType w:val="multilevel"/>
+    <w:tmpl w:val="74AA22B0"/>
+    <w:lvl w:ilvl="0">
+      <w:start w:val="1"/>
+      <w:numFmt w:val="bullet"/>
+      <w:lvlText w:val=""/>
+      <w:lvlJc w:val="left"/>
+      <w:pPr>
+        <w:tabs>
+          <w:tab w:val="num" w:pos="720"/>
+        </w:tabs>
+        <w:ind w:left="720" w:hanging="360"/>
+      </w:pPr>
+      <w:rPr>
+        <w:rFonts w:ascii="Symbol" w:hAnsi="Symbol" w:hint="default"/>
+        <w:sz w:val="20"/>
+      </w:rPr>
+    </w:lvl>
+    <w:lvl w:ilvl="1" w:tentative="1">
+      <w:start w:val="1"/>
+      <w:numFmt w:val="bullet"/>
+      <w:lvlText w:val=""/>
+      <w:lvlJc w:val="left"/>
+      <w:pPr>
+        <w:tabs>
+          <w:tab w:val="num" w:pos="1440"/>
+        </w:tabs>
+        <w:ind w:left="1440" w:hanging="360"/>
+      </w:pPr>
+      <w:rPr>
+        <w:rFonts w:ascii="Symbol" w:hAnsi="Symbol" w:hint="default"/>
+        <w:sz w:val="20"/>
+      </w:rPr>
+    </w:lvl>
+    <w:lvl w:ilvl="2" w:tentative="1">
+      <w:start w:val="1"/>
+      <w:numFmt w:val="bullet"/>
+      <w:lvlText w:val=""/>
+      <w:lvlJc w:val="left"/>
+      <w:pPr>
+        <w:tabs>
+          <w:tab w:val="num" w:pos="2160"/>
+        </w:tabs>
+        <w:ind w:left="2160" w:hanging="360"/>
+      </w:pPr>
+      <w:rPr>
+        <w:rFonts w:ascii="Symbol" w:hAnsi="Symbol" w:hint="default"/>
+        <w:sz w:val="20"/>
+      </w:rPr>
+    </w:lvl>
+    <w:lvl w:ilvl="3" w:tentative="1">
+      <w:start w:val="1"/>
+      <w:numFmt w:val="bullet"/>
+      <w:lvlText w:val=""/>
+      <w:lvlJc w:val="left"/>
+      <w:pPr>
+        <w:tabs>
+          <w:tab w:val="num" w:pos="2880"/>
+        </w:tabs>
+        <w:ind w:left="2880" w:hanging="360"/>
+      </w:pPr>
+      <w:rPr>
+        <w:rFonts w:ascii="Symbol" w:hAnsi="Symbol" w:hint="default"/>
+        <w:sz w:val="20"/>
+      </w:rPr>
+    </w:lvl>
+    <w:lvl w:ilvl="4" w:tentative="1">
+      <w:start w:val="1"/>
+      <w:numFmt w:val="bullet"/>
+      <w:lvlText w:val=""/>
+      <w:lvlJc w:val="left"/>
+      <w:pPr>
+        <w:tabs>
+          <w:tab w:val="num" w:pos="3600"/>
+        </w:tabs>
+        <w:ind w:left="3600" w:hanging="360"/>
+      </w:pPr>
+      <w:rPr>
+        <w:rFonts w:ascii="Symbol" w:hAnsi="Symbol" w:hint="default"/>
+        <w:sz w:val="20"/>
+      </w:rPr>
+    </w:lvl>
+    <w:lvl w:ilvl="5" w:tentative="1">
+      <w:start w:val="1"/>
+      <w:numFmt w:val="bullet"/>
+      <w:lvlText w:val=""/>
+      <w:lvlJc w:val="left"/>
+      <w:pPr>
+        <w:tabs>
+          <w:tab w:val="num" w:pos="4320"/>
+        </w:tabs>
+        <w:ind w:left="4320" w:hanging="360"/>
+      </w:pPr>
+      <w:rPr>
+        <w:rFonts w:ascii="Symbol" w:hAnsi="Symbol" w:hint="default"/>
+        <w:sz w:val="20"/>
+      </w:rPr>
+    </w:lvl>
+    <w:lvl w:ilvl="6" w:tentative="1">
+      <w:start w:val="1"/>
+      <w:numFmt w:val="bullet"/>
+      <w:lvlText w:val=""/>
+      <w:lvlJc w:val="left"/>
+      <w:pPr>
+        <w:tabs>
+          <w:tab w:val="num" w:pos="5040"/>
+        </w:tabs>
+        <w:ind w:left="5040" w:hanging="360"/>
+      </w:pPr>
+      <w:rPr>
+        <w:rFonts w:ascii="Symbol" w:hAnsi="Symbol" w:hint="default"/>
+        <w:sz w:val="20"/>
+      </w:rPr>
+    </w:lvl>
+    <w:lvl w:ilvl="7" w:tentative="1">
+      <w:start w:val="1"/>
+      <w:numFmt w:val="bullet"/>
+      <w:lvlText w:val=""/>
+      <w:lvlJc w:val="left"/>
+      <w:pPr>
+        <w:tabs>
+          <w:tab w:val="num" w:pos="5760"/>
+        </w:tabs>
+        <w:ind w:left="5760" w:hanging="360"/>
+      </w:pPr>
+      <w:rPr>
+        <w:rFonts w:ascii="Symbol" w:hAnsi="Symbol" w:hint="default"/>
+        <w:sz w:val="20"/>
+      </w:rPr>
+    </w:lvl>
+    <w:lvl w:ilvl="8" w:tentative="1">
+      <w:start w:val="1"/>
+      <w:numFmt w:val="bullet"/>
+      <w:lvlText w:val=""/>
+      <w:lvlJc w:val="left"/>
+      <w:pPr>
+        <w:tabs>
+          <w:tab w:val="num" w:pos="6480"/>
+        </w:tabs>
+        <w:ind w:left="6480" w:hanging="360"/>
+      </w:pPr>
+      <w:rPr>
+        <w:rFonts w:ascii="Symbol" w:hAnsi="Symbol" w:hint="default"/>
+        <w:sz w:val="20"/>
+      </w:rPr>
+    </w:lvl>
+  </w:abstractNum>
+  <w:num w:numId="1">
+    <w:abstractNumId w:val="0"/>
+  </w:num>
+</w:numbering>
 </file>
 
 <file path=word/styles.xml><?xml version="1.0" encoding="utf-8"?>
@@ -1166,6 +1811,11 @@
       <w:szCs w:val="20"/>
     </w:rPr>
   </w:style>
+  <w:style w:type="character" w:customStyle="1" w:styleId="apple-converted-space">
+    <w:name w:val="apple-converted-space"/>
+    <w:basedOn w:val="DefaultParagraphFont"/>
+    <w:rsid w:val="0036259C"/>
+  </w:style>
 </w:styles>
 </file>
 

</xml_diff>

<commit_message>
Changed 4th lab a little bit
</commit_message>
<xml_diff>
--- a/Labs/Vcs_lab_problem4.docx
+++ b/Labs/Vcs_lab_problem4.docx
@@ -72,6 +72,7 @@
     <w:p>
       <w:pPr>
         <w:rPr>
+          <w:sz w:val="28"/>
           <w:lang w:val="ru-RU"/>
         </w:rPr>
       </w:pPr>
@@ -87,79 +88,23 @@
         <w:ind w:left="600"/>
         <w:textAlignment w:val="baseline"/>
         <w:rPr>
-          <w:rFonts w:ascii="Verdana" w:eastAsia="Times New Roman" w:hAnsi="Verdana" w:cs="Times New Roman"/>
+          <w:rFonts w:eastAsia="Times New Roman" w:cs="Times New Roman"/>
           <w:color w:val="000000"/>
-          <w:sz w:val="21"/>
+          <w:sz w:val="24"/>
           <w:szCs w:val="21"/>
           <w:lang w:eastAsia="en-GB"/>
         </w:rPr>
       </w:pPr>
       <w:r>
         <w:rPr>
-          <w:rFonts w:ascii="Verdana" w:eastAsia="Times New Roman" w:hAnsi="Verdana" w:cs="Times New Roman"/>
+          <w:rFonts w:eastAsia="Times New Roman" w:cs="Times New Roman"/>
           <w:color w:val="000000"/>
-          <w:sz w:val="21"/>
+          <w:sz w:val="24"/>
           <w:szCs w:val="21"/>
           <w:lang w:eastAsia="en-GB"/>
         </w:rPr>
-        <w:t xml:space="preserve">Git </w:t>
-      </w:r>
-      <w:proofErr w:type="spellStart"/>
-      <w:r>
-        <w:rPr>
-          <w:rFonts w:ascii="Verdana" w:eastAsia="Times New Roman" w:hAnsi="Verdana" w:cs="Times New Roman"/>
-          <w:color w:val="000000"/>
-          <w:sz w:val="21"/>
-          <w:szCs w:val="21"/>
-          <w:lang w:eastAsia="en-GB"/>
-        </w:rPr>
-        <w:t>не</w:t>
-      </w:r>
-      <w:proofErr w:type="spellEnd"/>
-      <w:r>
-        <w:rPr>
-          <w:rFonts w:ascii="Verdana" w:eastAsia="Times New Roman" w:hAnsi="Verdana" w:cs="Times New Roman"/>
-          <w:color w:val="000000"/>
-          <w:sz w:val="21"/>
-          <w:szCs w:val="21"/>
-          <w:lang w:eastAsia="en-GB"/>
-        </w:rPr>
-        <w:t xml:space="preserve"> </w:t>
-      </w:r>
-      <w:proofErr w:type="spellStart"/>
-      <w:r>
-        <w:rPr>
-          <w:rFonts w:ascii="Verdana" w:eastAsia="Times New Roman" w:hAnsi="Verdana" w:cs="Times New Roman"/>
-          <w:color w:val="000000"/>
-          <w:sz w:val="21"/>
-          <w:szCs w:val="21"/>
-          <w:lang w:eastAsia="en-GB"/>
-        </w:rPr>
-        <w:t>хранит</w:t>
-      </w:r>
-      <w:proofErr w:type="spellEnd"/>
-      <w:r>
-        <w:rPr>
-          <w:rFonts w:ascii="Verdana" w:eastAsia="Times New Roman" w:hAnsi="Verdana" w:cs="Times New Roman"/>
-          <w:color w:val="000000"/>
-          <w:sz w:val="21"/>
-          <w:szCs w:val="21"/>
-          <w:lang w:eastAsia="en-GB"/>
-        </w:rPr>
-        <w:t xml:space="preserve"> </w:t>
-      </w:r>
-      <w:proofErr w:type="spellStart"/>
-      <w:r>
-        <w:rPr>
-          <w:rFonts w:ascii="Verdana" w:eastAsia="Times New Roman" w:hAnsi="Verdana" w:cs="Times New Roman"/>
-          <w:color w:val="000000"/>
-          <w:sz w:val="21"/>
-          <w:szCs w:val="21"/>
-          <w:lang w:eastAsia="en-GB"/>
-        </w:rPr>
-        <w:t>папки</w:t>
-      </w:r>
-      <w:proofErr w:type="spellEnd"/>
+        <w:t>Git не хранит папки</w:t>
+      </w:r>
     </w:p>
     <w:p>
       <w:pPr>
@@ -172,79 +117,23 @@
         <w:ind w:left="600"/>
         <w:textAlignment w:val="baseline"/>
         <w:rPr>
-          <w:rFonts w:ascii="Verdana" w:eastAsia="Times New Roman" w:hAnsi="Verdana" w:cs="Times New Roman"/>
+          <w:rFonts w:eastAsia="Times New Roman" w:cs="Times New Roman"/>
           <w:color w:val="000000"/>
-          <w:sz w:val="21"/>
+          <w:sz w:val="24"/>
           <w:szCs w:val="21"/>
           <w:lang w:eastAsia="en-GB"/>
         </w:rPr>
       </w:pPr>
       <w:r>
         <w:rPr>
-          <w:rFonts w:ascii="Verdana" w:eastAsia="Times New Roman" w:hAnsi="Verdana" w:cs="Times New Roman"/>
+          <w:rFonts w:eastAsia="Times New Roman" w:cs="Times New Roman"/>
           <w:color w:val="000000"/>
-          <w:sz w:val="21"/>
+          <w:sz w:val="24"/>
           <w:szCs w:val="21"/>
           <w:lang w:eastAsia="en-GB"/>
         </w:rPr>
-        <w:t xml:space="preserve">Git </w:t>
-      </w:r>
-      <w:proofErr w:type="spellStart"/>
-      <w:r>
-        <w:rPr>
-          <w:rFonts w:ascii="Verdana" w:eastAsia="Times New Roman" w:hAnsi="Verdana" w:cs="Times New Roman"/>
-          <w:color w:val="000000"/>
-          <w:sz w:val="21"/>
-          <w:szCs w:val="21"/>
-          <w:lang w:eastAsia="en-GB"/>
-        </w:rPr>
-        <w:t>не</w:t>
-      </w:r>
-      <w:proofErr w:type="spellEnd"/>
-      <w:r>
-        <w:rPr>
-          <w:rFonts w:ascii="Verdana" w:eastAsia="Times New Roman" w:hAnsi="Verdana" w:cs="Times New Roman"/>
-          <w:color w:val="000000"/>
-          <w:sz w:val="21"/>
-          <w:szCs w:val="21"/>
-          <w:lang w:eastAsia="en-GB"/>
-        </w:rPr>
-        <w:t xml:space="preserve"> </w:t>
-      </w:r>
-      <w:proofErr w:type="spellStart"/>
-      <w:r>
-        <w:rPr>
-          <w:rFonts w:ascii="Verdana" w:eastAsia="Times New Roman" w:hAnsi="Verdana" w:cs="Times New Roman"/>
-          <w:color w:val="000000"/>
-          <w:sz w:val="21"/>
-          <w:szCs w:val="21"/>
-          <w:lang w:eastAsia="en-GB"/>
-        </w:rPr>
-        <w:t>хранит</w:t>
-      </w:r>
-      <w:proofErr w:type="spellEnd"/>
-      <w:r>
-        <w:rPr>
-          <w:rFonts w:ascii="Verdana" w:eastAsia="Times New Roman" w:hAnsi="Verdana" w:cs="Times New Roman"/>
-          <w:color w:val="000000"/>
-          <w:sz w:val="21"/>
-          <w:szCs w:val="21"/>
-          <w:lang w:eastAsia="en-GB"/>
-        </w:rPr>
-        <w:t xml:space="preserve"> </w:t>
-      </w:r>
-      <w:proofErr w:type="spellStart"/>
-      <w:r>
-        <w:rPr>
-          <w:rFonts w:ascii="Verdana" w:eastAsia="Times New Roman" w:hAnsi="Verdana" w:cs="Times New Roman"/>
-          <w:color w:val="000000"/>
-          <w:sz w:val="21"/>
-          <w:szCs w:val="21"/>
-          <w:lang w:eastAsia="en-GB"/>
-        </w:rPr>
-        <w:t>файлы</w:t>
-      </w:r>
-      <w:proofErr w:type="spellEnd"/>
+        <w:t>Git не хранит файлы</w:t>
+      </w:r>
     </w:p>
     <w:p>
       <w:pPr>
@@ -257,18 +146,18 @@
         <w:ind w:left="600"/>
         <w:textAlignment w:val="baseline"/>
         <w:rPr>
-          <w:rFonts w:ascii="Verdana" w:eastAsia="Times New Roman" w:hAnsi="Verdana" w:cs="Times New Roman"/>
+          <w:rFonts w:eastAsia="Times New Roman" w:cs="Times New Roman"/>
           <w:color w:val="000000"/>
-          <w:sz w:val="21"/>
+          <w:sz w:val="24"/>
           <w:szCs w:val="21"/>
           <w:lang w:val="ru-RU" w:eastAsia="en-GB"/>
         </w:rPr>
       </w:pPr>
       <w:r>
         <w:rPr>
-          <w:rFonts w:ascii="Verdana" w:eastAsia="Times New Roman" w:hAnsi="Verdana" w:cs="Times New Roman"/>
+          <w:rFonts w:eastAsia="Times New Roman" w:cs="Times New Roman"/>
           <w:color w:val="000000"/>
-          <w:sz w:val="21"/>
+          <w:sz w:val="24"/>
           <w:szCs w:val="21"/>
           <w:lang w:val="ru-RU" w:eastAsia="en-GB"/>
         </w:rPr>
@@ -276,9 +165,9 @@
       </w:r>
       <w:r>
         <w:rPr>
-          <w:rFonts w:ascii="Verdana" w:eastAsia="Times New Roman" w:hAnsi="Verdana" w:cs="Times New Roman"/>
+          <w:rFonts w:eastAsia="Times New Roman" w:cs="Times New Roman"/>
           <w:color w:val="000000"/>
-          <w:sz w:val="21"/>
+          <w:sz w:val="24"/>
           <w:szCs w:val="21"/>
           <w:lang w:eastAsia="en-GB"/>
         </w:rPr>
@@ -286,9 +175,9 @@
       </w:r>
       <w:r>
         <w:rPr>
-          <w:rFonts w:ascii="Verdana" w:eastAsia="Times New Roman" w:hAnsi="Verdana" w:cs="Times New Roman"/>
+          <w:rFonts w:eastAsia="Times New Roman" w:cs="Times New Roman"/>
           <w:color w:val="000000"/>
-          <w:sz w:val="21"/>
+          <w:sz w:val="24"/>
           <w:szCs w:val="21"/>
           <w:lang w:val="ru-RU" w:eastAsia="en-GB"/>
         </w:rPr>
@@ -306,18 +195,18 @@
         <w:ind w:left="600"/>
         <w:textAlignment w:val="baseline"/>
         <w:rPr>
-          <w:rFonts w:ascii="Verdana" w:eastAsia="Times New Roman" w:hAnsi="Verdana" w:cs="Times New Roman"/>
+          <w:rFonts w:eastAsia="Times New Roman" w:cs="Times New Roman"/>
           <w:color w:val="000000"/>
-          <w:sz w:val="21"/>
+          <w:sz w:val="24"/>
           <w:szCs w:val="21"/>
           <w:lang w:val="ru-RU" w:eastAsia="en-GB"/>
         </w:rPr>
       </w:pPr>
       <w:r>
         <w:rPr>
-          <w:rFonts w:ascii="Verdana" w:eastAsia="Times New Roman" w:hAnsi="Verdana" w:cs="Times New Roman"/>
+          <w:rFonts w:eastAsia="Times New Roman" w:cs="Times New Roman"/>
           <w:color w:val="000000"/>
-          <w:sz w:val="21"/>
+          <w:sz w:val="24"/>
           <w:szCs w:val="21"/>
           <w:lang w:val="ru-RU" w:eastAsia="en-GB"/>
         </w:rPr>
@@ -325,9 +214,9 @@
       </w:r>
       <w:r>
         <w:rPr>
-          <w:rFonts w:ascii="Verdana" w:eastAsia="Times New Roman" w:hAnsi="Verdana" w:cs="Times New Roman"/>
+          <w:rFonts w:eastAsia="Times New Roman" w:cs="Times New Roman"/>
           <w:color w:val="000000"/>
-          <w:sz w:val="21"/>
+          <w:sz w:val="24"/>
           <w:szCs w:val="21"/>
           <w:lang w:eastAsia="en-GB"/>
         </w:rPr>
@@ -335,26 +224,26 @@
       </w:r>
       <w:r>
         <w:rPr>
-          <w:rFonts w:ascii="Verdana" w:eastAsia="Times New Roman" w:hAnsi="Verdana" w:cs="Times New Roman"/>
+          <w:rFonts w:eastAsia="Times New Roman" w:cs="Times New Roman"/>
           <w:color w:val="000000"/>
-          <w:sz w:val="21"/>
+          <w:sz w:val="24"/>
           <w:szCs w:val="21"/>
           <w:lang w:val="ru-RU" w:eastAsia="en-GB"/>
         </w:rPr>
-        <w:t xml:space="preserve">) могут идти не </w:t>
-      </w:r>
-      <w:proofErr w:type="spellStart"/>
-      <w:r>
-        <w:rPr>
-          <w:rFonts w:ascii="Verdana" w:eastAsia="Times New Roman" w:hAnsi="Verdana" w:cs="Times New Roman"/>
+        <w:t xml:space="preserve">) могут идти не по </w:t>
+      </w:r>
+      <w:bookmarkStart w:id="0" w:name="_GoBack"/>
+      <w:bookmarkEnd w:id="0"/>
+      <w:r>
+        <w:rPr>
+          <w:rFonts w:eastAsia="Times New Roman" w:cs="Times New Roman"/>
           <w:color w:val="000000"/>
-          <w:sz w:val="21"/>
+          <w:sz w:val="24"/>
           <w:szCs w:val="21"/>
           <w:lang w:val="ru-RU" w:eastAsia="en-GB"/>
         </w:rPr>
-        <w:t>по-порядку</w:t>
-      </w:r>
-      <w:proofErr w:type="spellEnd"/>
+        <w:t>порядку</w:t>
+      </w:r>
     </w:p>
     <w:p>
       <w:pPr>
@@ -367,18 +256,18 @@
         <w:ind w:left="600"/>
         <w:textAlignment w:val="baseline"/>
         <w:rPr>
-          <w:rFonts w:ascii="Verdana" w:eastAsia="Times New Roman" w:hAnsi="Verdana" w:cs="Times New Roman"/>
+          <w:rFonts w:eastAsia="Times New Roman" w:cs="Times New Roman"/>
           <w:color w:val="000000"/>
-          <w:sz w:val="21"/>
+          <w:sz w:val="24"/>
           <w:szCs w:val="21"/>
           <w:lang w:val="ru-RU" w:eastAsia="en-GB"/>
         </w:rPr>
       </w:pPr>
       <w:r>
         <w:rPr>
-          <w:rFonts w:ascii="Verdana" w:eastAsia="Times New Roman" w:hAnsi="Verdana" w:cs="Times New Roman"/>
+          <w:rFonts w:eastAsia="Times New Roman" w:cs="Times New Roman"/>
           <w:color w:val="000000"/>
-          <w:sz w:val="21"/>
+          <w:sz w:val="24"/>
           <w:szCs w:val="21"/>
           <w:lang w:val="ru-RU" w:eastAsia="en-GB"/>
         </w:rPr>
@@ -386,9 +275,9 @@
       </w:r>
       <w:r>
         <w:rPr>
-          <w:rFonts w:ascii="Verdana" w:eastAsia="Times New Roman" w:hAnsi="Verdana" w:cs="Times New Roman"/>
+          <w:rFonts w:eastAsia="Times New Roman" w:cs="Times New Roman"/>
           <w:color w:val="000000"/>
-          <w:sz w:val="21"/>
+          <w:sz w:val="24"/>
           <w:szCs w:val="21"/>
           <w:lang w:eastAsia="en-GB"/>
         </w:rPr>
@@ -396,9 +285,9 @@
       </w:r>
       <w:r>
         <w:rPr>
-          <w:rFonts w:ascii="Verdana" w:eastAsia="Times New Roman" w:hAnsi="Verdana" w:cs="Times New Roman"/>
+          <w:rFonts w:eastAsia="Times New Roman" w:cs="Times New Roman"/>
           <w:color w:val="000000"/>
-          <w:sz w:val="21"/>
+          <w:sz w:val="24"/>
           <w:szCs w:val="21"/>
           <w:lang w:val="ru-RU" w:eastAsia="en-GB"/>
         </w:rPr>
@@ -406,9 +295,9 @@
       </w:r>
       <w:r>
         <w:rPr>
-          <w:rFonts w:ascii="Verdana" w:eastAsia="Times New Roman" w:hAnsi="Verdana" w:cs="Times New Roman"/>
+          <w:rFonts w:eastAsia="Times New Roman" w:cs="Times New Roman"/>
           <w:color w:val="000000"/>
-          <w:sz w:val="21"/>
+          <w:sz w:val="24"/>
           <w:szCs w:val="21"/>
           <w:lang w:eastAsia="en-GB"/>
         </w:rPr>
@@ -416,11 +305,11 @@
       </w:r>
       <w:r>
         <w:rPr>
-          <w:rFonts w:ascii="Verdana" w:eastAsia="Times New Roman" w:hAnsi="Verdana" w:cs="Times New Roman"/>
+          <w:rFonts w:eastAsia="Times New Roman" w:cs="Times New Roman"/>
           <w:i/>
           <w:iCs/>
           <w:color w:val="000000"/>
-          <w:sz w:val="21"/>
+          <w:sz w:val="24"/>
           <w:szCs w:val="21"/>
           <w:bdr w:val="none" w:sz="0" w:space="0" w:color="auto" w:frame="1"/>
           <w:lang w:val="ru-RU" w:eastAsia="en-GB"/>
@@ -431,306 +320,48 @@
     <w:p>
       <w:pPr>
         <w:rPr>
-          <w:lang w:val="ru-RU"/>
-        </w:rPr>
-      </w:pPr>
-    </w:p>
-    <w:p>
-      <w:r>
-        <w:t>gitk?</w:t>
-      </w:r>
-      <w:bookmarkStart w:id="0" w:name="_GoBack"/>
-      <w:bookmarkEnd w:id="0"/>
-    </w:p>
-    <w:p>
-      <w:pPr>
-        <w:rPr>
-          <w:lang w:val="ru-RU"/>
-        </w:rPr>
-      </w:pPr>
-      <w:r>
-        <w:rPr>
-          <w:lang w:val="ru-RU"/>
-        </w:rPr>
-        <w:t xml:space="preserve">Система контроля версий </w:t>
-      </w:r>
-      <w:r>
+          <w:rStyle w:val="Hyperlink"/>
+        </w:rPr>
+      </w:pPr>
+      <w:r>
+        <w:rPr>
+          <w:rStyle w:val="Hyperlink"/>
+        </w:rPr>
+        <w:br w:type="page"/>
+      </w:r>
+    </w:p>
+    <w:p>
+      <w:pPr>
+        <w:rPr>
+          <w:sz w:val="24"/>
+          <w:szCs w:val="24"/>
+          <w:lang w:val="ru-RU"/>
+        </w:rPr>
+      </w:pPr>
+      <w:r>
+        <w:rPr>
+          <w:sz w:val="24"/>
+          <w:szCs w:val="24"/>
+          <w:lang w:val="ru-RU"/>
+        </w:rPr>
+        <w:lastRenderedPageBreak/>
+        <w:t xml:space="preserve">Для сдачи данной лабораторной работы обратите внимание на следующие функции (с аттрибутами) в </w:t>
+      </w:r>
+      <w:r>
+        <w:rPr>
+          <w:sz w:val="24"/>
+          <w:szCs w:val="24"/>
+        </w:rPr>
         <w:t>git</w:t>
       </w:r>
       <w:r>
         <w:rPr>
-          <w:lang w:val="ru-RU"/>
-        </w:rPr>
-        <w:t xml:space="preserve"> </w:t>
-      </w:r>
-      <w:r>
-        <w:rPr>
-          <w:lang w:val="ru-RU"/>
-        </w:rPr>
-        <w:t xml:space="preserve">является достаточно сложной </w:t>
-      </w:r>
-    </w:p>
-    <w:p>
-      <w:pPr>
-        <w:rPr>
-          <w:lang w:val="ru-RU"/>
-        </w:rPr>
-      </w:pPr>
-      <w:r>
-        <w:t>https</w:t>
-      </w:r>
-      <w:r>
-        <w:rPr>
-          <w:lang w:val="ru-RU"/>
-        </w:rPr>
-        <w:t>://</w:t>
-      </w:r>
-      <w:proofErr w:type="spellStart"/>
-      <w:r>
-        <w:t>github</w:t>
-      </w:r>
-      <w:proofErr w:type="spellEnd"/>
-      <w:r>
-        <w:rPr>
-          <w:lang w:val="ru-RU"/>
-        </w:rPr>
-        <w:t>.</w:t>
-      </w:r>
-      <w:r>
-        <w:t>com</w:t>
-      </w:r>
-      <w:r>
-        <w:rPr>
-          <w:lang w:val="ru-RU"/>
-        </w:rPr>
-        <w:t>/</w:t>
-      </w:r>
-      <w:proofErr w:type="spellStart"/>
-      <w:r>
-        <w:t>mikeizbicki</w:t>
-      </w:r>
-      <w:proofErr w:type="spellEnd"/>
-      <w:r>
-        <w:rPr>
-          <w:lang w:val="ru-RU"/>
-        </w:rPr>
-        <w:t>/</w:t>
-      </w:r>
-      <w:proofErr w:type="spellStart"/>
-      <w:r>
-        <w:t>ucr</w:t>
-      </w:r>
-      <w:proofErr w:type="spellEnd"/>
-      <w:r>
-        <w:rPr>
-          <w:lang w:val="ru-RU"/>
-        </w:rPr>
-        <w:t>-</w:t>
-      </w:r>
-      <w:proofErr w:type="spellStart"/>
-      <w:r>
-        <w:t>cs</w:t>
-      </w:r>
-      <w:proofErr w:type="spellEnd"/>
-      <w:r>
-        <w:rPr>
-          <w:lang w:val="ru-RU"/>
-        </w:rPr>
-        <w:t>100/</w:t>
-      </w:r>
-      <w:r>
-        <w:t>tree</w:t>
-      </w:r>
-      <w:r>
-        <w:rPr>
-          <w:lang w:val="ru-RU"/>
-        </w:rPr>
-        <w:t>/2015</w:t>
-      </w:r>
-      <w:r>
-        <w:t>winter</w:t>
-      </w:r>
-      <w:r>
-        <w:rPr>
-          <w:lang w:val="ru-RU"/>
-        </w:rPr>
-        <w:t>/</w:t>
-      </w:r>
-      <w:r>
-        <w:t>textbook</w:t>
-      </w:r>
-      <w:r>
-        <w:rPr>
-          <w:lang w:val="ru-RU"/>
-        </w:rPr>
-        <w:t>/</w:t>
-      </w:r>
-      <w:r>
-        <w:t>tools</w:t>
-      </w:r>
-      <w:r>
-        <w:rPr>
-          <w:lang w:val="ru-RU"/>
-        </w:rPr>
-        <w:t>/</w:t>
-      </w:r>
-      <w:r>
-        <w:t>git</w:t>
-      </w:r>
-      <w:r>
-        <w:rPr>
-          <w:lang w:val="ru-RU"/>
-        </w:rPr>
-        <w:t>/</w:t>
-      </w:r>
-      <w:r>
-        <w:t>advanced</w:t>
-      </w:r>
-      <w:r>
-        <w:rPr>
-          <w:lang w:val="ru-RU"/>
-        </w:rPr>
-        <w:t>-</w:t>
-      </w:r>
-      <w:r>
-        <w:t>git</w:t>
-      </w:r>
-    </w:p>
-    <w:p>
-      <w:pPr>
-        <w:rPr>
-          <w:lang w:val="ru-RU"/>
-        </w:rPr>
-      </w:pPr>
-      <w:r>
-        <w:t>Cherry</w:t>
-      </w:r>
-      <w:r>
-        <w:rPr>
-          <w:lang w:val="ru-RU"/>
-        </w:rPr>
-        <w:t>-</w:t>
-      </w:r>
-      <w:r>
-        <w:t>pick</w:t>
-      </w:r>
-    </w:p>
-    <w:p>
-      <w:pPr>
-        <w:rPr>
-          <w:lang w:val="ru-RU"/>
-        </w:rPr>
-      </w:pPr>
-      <w:r>
-        <w:t>Merge</w:t>
-      </w:r>
-    </w:p>
-    <w:p>
-      <w:pPr>
-        <w:rPr>
-          <w:lang w:val="ru-RU"/>
-        </w:rPr>
-      </w:pPr>
-      <w:r>
-        <w:t>Stash</w:t>
-      </w:r>
-    </w:p>
-    <w:p>
-      <w:pPr>
-        <w:rPr>
-          <w:lang w:val="ru-RU"/>
-        </w:rPr>
-      </w:pPr>
-      <w:hyperlink r:id="rId5" w:history="1">
-        <w:r>
-          <w:rPr>
-            <w:rStyle w:val="Hyperlink"/>
-          </w:rPr>
-          <w:t>http</w:t>
-        </w:r>
-        <w:r>
-          <w:rPr>
-            <w:rStyle w:val="Hyperlink"/>
-            <w:lang w:val="ru-RU"/>
-          </w:rPr>
-          <w:t>://</w:t>
-        </w:r>
-        <w:r>
-          <w:rPr>
-            <w:rStyle w:val="Hyperlink"/>
-          </w:rPr>
-          <w:t>git</w:t>
-        </w:r>
-        <w:r>
-          <w:rPr>
-            <w:rStyle w:val="Hyperlink"/>
-            <w:lang w:val="ru-RU"/>
-          </w:rPr>
-          <w:t>-</w:t>
-        </w:r>
-        <w:proofErr w:type="spellStart"/>
-        <w:r>
-          <w:rPr>
-            <w:rStyle w:val="Hyperlink"/>
-          </w:rPr>
-          <w:t>scm</w:t>
-        </w:r>
-        <w:proofErr w:type="spellEnd"/>
-        <w:r>
-          <w:rPr>
-            <w:rStyle w:val="Hyperlink"/>
-            <w:lang w:val="ru-RU"/>
-          </w:rPr>
-          <w:t>.</w:t>
-        </w:r>
-        <w:r>
-          <w:rPr>
-            <w:rStyle w:val="Hyperlink"/>
-          </w:rPr>
-          <w:t>com</w:t>
-        </w:r>
-        <w:r>
-          <w:rPr>
-            <w:rStyle w:val="Hyperlink"/>
-            <w:lang w:val="ru-RU"/>
-          </w:rPr>
-          <w:t>/</w:t>
-        </w:r>
-        <w:r>
-          <w:rPr>
-            <w:rStyle w:val="Hyperlink"/>
-          </w:rPr>
-          <w:t>docs</w:t>
-        </w:r>
-        <w:r>
-          <w:rPr>
-            <w:rStyle w:val="Hyperlink"/>
-            <w:lang w:val="ru-RU"/>
-          </w:rPr>
-          <w:t>/</w:t>
-        </w:r>
-        <w:r>
-          <w:rPr>
-            <w:rStyle w:val="Hyperlink"/>
-          </w:rPr>
-          <w:t>git</w:t>
-        </w:r>
-        <w:r>
-          <w:rPr>
-            <w:rStyle w:val="Hyperlink"/>
-            <w:lang w:val="ru-RU"/>
-          </w:rPr>
-          <w:t>-</w:t>
-        </w:r>
-        <w:proofErr w:type="spellStart"/>
-        <w:r>
-          <w:rPr>
-            <w:rStyle w:val="Hyperlink"/>
-          </w:rPr>
-          <w:t>grep</w:t>
-        </w:r>
-        <w:proofErr w:type="spellEnd"/>
-      </w:hyperlink>
+          <w:sz w:val="24"/>
+          <w:szCs w:val="24"/>
+          <w:lang w:val="ru-RU"/>
+        </w:rPr>
+        <w:t>:</w:t>
+      </w:r>
     </w:p>
     <w:p>
       <w:pPr>
@@ -755,259 +386,332 @@
         </w:tabs>
         <w:spacing w:after="0" w:line="240" w:lineRule="auto"/>
         <w:rPr>
-          <w:rFonts w:ascii="Consolas" w:eastAsia="Times New Roman" w:hAnsi="Consolas" w:cs="Consolas"/>
+          <w:rFonts w:eastAsia="Times New Roman" w:cs="Consolas"/>
           <w:color w:val="222222"/>
-          <w:sz w:val="20"/>
-          <w:szCs w:val="20"/>
+          <w:sz w:val="24"/>
+          <w:szCs w:val="24"/>
           <w:lang w:eastAsia="en-GB"/>
         </w:rPr>
       </w:pPr>
-      <w:proofErr w:type="gramStart"/>
-      <w:r>
-        <w:rPr>
-          <w:rFonts w:ascii="Consolas" w:eastAsia="Times New Roman" w:hAnsi="Consolas" w:cs="Consolas"/>
+      <w:r>
+        <w:rPr>
+          <w:rFonts w:eastAsia="Times New Roman" w:cs="Consolas"/>
           <w:color w:val="222222"/>
-          <w:sz w:val="20"/>
-          <w:szCs w:val="20"/>
+          <w:sz w:val="24"/>
+          <w:szCs w:val="24"/>
           <w:bdr w:val="none" w:sz="0" w:space="0" w:color="auto" w:frame="1"/>
           <w:shd w:val="clear" w:color="auto" w:fill="EEEEEE"/>
           <w:lang w:eastAsia="en-GB"/>
         </w:rPr>
-        <w:t>git</w:t>
-      </w:r>
-      <w:proofErr w:type="gramEnd"/>
-      <w:r>
-        <w:rPr>
-          <w:rFonts w:ascii="Consolas" w:eastAsia="Times New Roman" w:hAnsi="Consolas" w:cs="Consolas"/>
+        <w:t>git log --grep=word</w:t>
+      </w:r>
+    </w:p>
+    <w:p>
+      <w:pPr>
+        <w:rPr>
+          <w:sz w:val="24"/>
+          <w:szCs w:val="24"/>
+        </w:rPr>
+      </w:pPr>
+    </w:p>
+    <w:p>
+      <w:pPr>
+        <w:pStyle w:val="HTMLPreformatted"/>
+        <w:shd w:val="clear" w:color="auto" w:fill="EEEEEE"/>
+        <w:rPr>
+          <w:rFonts w:asciiTheme="minorHAnsi" w:hAnsiTheme="minorHAnsi" w:cs="Consolas"/>
           <w:color w:val="222222"/>
-          <w:sz w:val="20"/>
-          <w:szCs w:val="20"/>
+          <w:sz w:val="24"/>
+          <w:szCs w:val="24"/>
+        </w:rPr>
+      </w:pPr>
+      <w:r>
+        <w:rPr>
+          <w:rStyle w:val="HTMLCode"/>
+          <w:rFonts w:asciiTheme="minorHAnsi" w:eastAsiaTheme="majorEastAsia" w:hAnsiTheme="minorHAnsi" w:cs="Consolas"/>
+          <w:color w:val="222222"/>
+          <w:sz w:val="24"/>
+          <w:szCs w:val="24"/>
           <w:bdr w:val="none" w:sz="0" w:space="0" w:color="auto" w:frame="1"/>
           <w:shd w:val="clear" w:color="auto" w:fill="EEEEEE"/>
-          <w:lang w:eastAsia="en-GB"/>
-        </w:rPr>
-        <w:t xml:space="preserve"> log --</w:t>
-      </w:r>
-      <w:proofErr w:type="spellStart"/>
-      <w:r>
-        <w:rPr>
-          <w:rFonts w:ascii="Consolas" w:eastAsia="Times New Roman" w:hAnsi="Consolas" w:cs="Consolas"/>
+        </w:rPr>
+        <w:t>git for-each-ref --sort=-committerdate refs/heads/</w:t>
+      </w:r>
+    </w:p>
+    <w:p>
+      <w:pPr>
+        <w:rPr>
+          <w:sz w:val="24"/>
+          <w:szCs w:val="24"/>
+        </w:rPr>
+      </w:pPr>
+    </w:p>
+    <w:p>
+      <w:pPr>
+        <w:pStyle w:val="HTMLPreformatted"/>
+        <w:shd w:val="clear" w:color="auto" w:fill="EEEEEE"/>
+        <w:rPr>
+          <w:rFonts w:asciiTheme="minorHAnsi" w:hAnsiTheme="minorHAnsi" w:cs="Consolas"/>
           <w:color w:val="222222"/>
-          <w:sz w:val="20"/>
-          <w:szCs w:val="20"/>
+          <w:sz w:val="24"/>
+          <w:szCs w:val="24"/>
+        </w:rPr>
+      </w:pPr>
+      <w:r>
+        <w:rPr>
+          <w:rStyle w:val="HTMLCode"/>
+          <w:rFonts w:asciiTheme="minorHAnsi" w:eastAsiaTheme="majorEastAsia" w:hAnsiTheme="minorHAnsi" w:cs="Consolas"/>
+          <w:color w:val="222222"/>
+          <w:sz w:val="24"/>
+          <w:szCs w:val="24"/>
           <w:bdr w:val="none" w:sz="0" w:space="0" w:color="auto" w:frame="1"/>
           <w:shd w:val="clear" w:color="auto" w:fill="EEEEEE"/>
-          <w:lang w:eastAsia="en-GB"/>
-        </w:rPr>
-        <w:t>grep</w:t>
-      </w:r>
-      <w:proofErr w:type="spellEnd"/>
-      <w:r>
-        <w:rPr>
-          <w:rFonts w:ascii="Consolas" w:eastAsia="Times New Roman" w:hAnsi="Consolas" w:cs="Consolas"/>
+        </w:rPr>
+        <w:t>git diff HEAD~1</w:t>
+      </w:r>
+    </w:p>
+    <w:p>
+      <w:pPr>
+        <w:rPr>
+          <w:sz w:val="24"/>
+          <w:szCs w:val="24"/>
+        </w:rPr>
+      </w:pPr>
+    </w:p>
+    <w:p>
+      <w:pPr>
+        <w:pStyle w:val="HTMLPreformatted"/>
+        <w:shd w:val="clear" w:color="auto" w:fill="EEEEEE"/>
+        <w:rPr>
+          <w:rFonts w:asciiTheme="minorHAnsi" w:hAnsiTheme="minorHAnsi" w:cs="Consolas"/>
           <w:color w:val="222222"/>
-          <w:sz w:val="20"/>
-          <w:szCs w:val="20"/>
+          <w:sz w:val="24"/>
+          <w:szCs w:val="24"/>
+        </w:rPr>
+      </w:pPr>
+      <w:r>
+        <w:rPr>
+          <w:rStyle w:val="HTMLCode"/>
+          <w:rFonts w:asciiTheme="minorHAnsi" w:eastAsiaTheme="majorEastAsia" w:hAnsiTheme="minorHAnsi" w:cs="Consolas"/>
+          <w:color w:val="222222"/>
+          <w:sz w:val="24"/>
+          <w:szCs w:val="24"/>
           <w:bdr w:val="none" w:sz="0" w:space="0" w:color="auto" w:frame="1"/>
           <w:shd w:val="clear" w:color="auto" w:fill="EEEEEE"/>
-          <w:lang w:eastAsia="en-GB"/>
-        </w:rPr>
-        <w:t>=word</w:t>
-      </w:r>
-    </w:p>
-    <w:p/>
-    <w:p>
-      <w:pPr>
-        <w:pStyle w:val="HTMLPreformatted"/>
-        <w:shd w:val="clear" w:color="auto" w:fill="EEEEEE"/>
-        <w:rPr>
-          <w:rFonts w:ascii="Consolas" w:hAnsi="Consolas" w:cs="Consolas"/>
-          <w:color w:val="222222"/>
-        </w:rPr>
-      </w:pPr>
-      <w:proofErr w:type="gramStart"/>
-      <w:r>
-        <w:rPr>
-          <w:rStyle w:val="HTMLCode"/>
-          <w:rFonts w:ascii="Consolas" w:eastAsiaTheme="majorEastAsia" w:hAnsi="Consolas" w:cs="Consolas"/>
-          <w:color w:val="222222"/>
-          <w:bdr w:val="none" w:sz="0" w:space="0" w:color="auto" w:frame="1"/>
-          <w:shd w:val="clear" w:color="auto" w:fill="EEEEEE"/>
-        </w:rPr>
-        <w:t>git</w:t>
-      </w:r>
-      <w:proofErr w:type="gramEnd"/>
-      <w:r>
-        <w:rPr>
-          <w:rStyle w:val="HTMLCode"/>
-          <w:rFonts w:ascii="Consolas" w:eastAsiaTheme="majorEastAsia" w:hAnsi="Consolas" w:cs="Consolas"/>
-          <w:color w:val="222222"/>
-          <w:bdr w:val="none" w:sz="0" w:space="0" w:color="auto" w:frame="1"/>
-          <w:shd w:val="clear" w:color="auto" w:fill="EEEEEE"/>
-        </w:rPr>
-        <w:t xml:space="preserve"> for-each-ref --sort=-</w:t>
-      </w:r>
-      <w:proofErr w:type="spellStart"/>
-      <w:r>
-        <w:rPr>
-          <w:rStyle w:val="HTMLCode"/>
-          <w:rFonts w:ascii="Consolas" w:eastAsiaTheme="majorEastAsia" w:hAnsi="Consolas" w:cs="Consolas"/>
-          <w:color w:val="222222"/>
-          <w:bdr w:val="none" w:sz="0" w:space="0" w:color="auto" w:frame="1"/>
-          <w:shd w:val="clear" w:color="auto" w:fill="EEEEEE"/>
-        </w:rPr>
-        <w:t>committerdate</w:t>
-      </w:r>
-      <w:proofErr w:type="spellEnd"/>
-      <w:r>
-        <w:rPr>
-          <w:rStyle w:val="HTMLCode"/>
-          <w:rFonts w:ascii="Consolas" w:eastAsiaTheme="majorEastAsia" w:hAnsi="Consolas" w:cs="Consolas"/>
-          <w:color w:val="222222"/>
-          <w:bdr w:val="none" w:sz="0" w:space="0" w:color="auto" w:frame="1"/>
-          <w:shd w:val="clear" w:color="auto" w:fill="EEEEEE"/>
-        </w:rPr>
-        <w:t xml:space="preserve"> refs/heads/</w:t>
-      </w:r>
-    </w:p>
-    <w:p/>
-    <w:p>
-      <w:pPr>
-        <w:pStyle w:val="HTMLPreformatted"/>
-        <w:shd w:val="clear" w:color="auto" w:fill="EEEEEE"/>
-        <w:rPr>
-          <w:rFonts w:ascii="Consolas" w:hAnsi="Consolas" w:cs="Consolas"/>
-          <w:color w:val="222222"/>
-        </w:rPr>
-      </w:pPr>
-      <w:proofErr w:type="gramStart"/>
-      <w:r>
-        <w:rPr>
-          <w:rStyle w:val="HTMLCode"/>
-          <w:rFonts w:ascii="Consolas" w:eastAsiaTheme="majorEastAsia" w:hAnsi="Consolas" w:cs="Consolas"/>
-          <w:color w:val="222222"/>
-          <w:bdr w:val="none" w:sz="0" w:space="0" w:color="auto" w:frame="1"/>
-          <w:shd w:val="clear" w:color="auto" w:fill="EEEEEE"/>
-        </w:rPr>
-        <w:t>git</w:t>
-      </w:r>
-      <w:proofErr w:type="gramEnd"/>
-      <w:r>
-        <w:rPr>
-          <w:rStyle w:val="HTMLCode"/>
-          <w:rFonts w:ascii="Consolas" w:eastAsiaTheme="majorEastAsia" w:hAnsi="Consolas" w:cs="Consolas"/>
-          <w:color w:val="222222"/>
-          <w:bdr w:val="none" w:sz="0" w:space="0" w:color="auto" w:frame="1"/>
-          <w:shd w:val="clear" w:color="auto" w:fill="EEEEEE"/>
-        </w:rPr>
-        <w:t xml:space="preserve"> diff HEAD~1</w:t>
-      </w:r>
-    </w:p>
-    <w:p/>
-    <w:p>
-      <w:pPr>
-        <w:pStyle w:val="HTMLPreformatted"/>
-        <w:shd w:val="clear" w:color="auto" w:fill="EEEEEE"/>
-        <w:rPr>
-          <w:rFonts w:ascii="Consolas" w:hAnsi="Consolas" w:cs="Consolas"/>
-          <w:color w:val="222222"/>
-        </w:rPr>
-      </w:pPr>
-      <w:proofErr w:type="gramStart"/>
-      <w:r>
-        <w:rPr>
-          <w:rStyle w:val="HTMLCode"/>
-          <w:rFonts w:ascii="Consolas" w:eastAsiaTheme="majorEastAsia" w:hAnsi="Consolas" w:cs="Consolas"/>
-          <w:color w:val="222222"/>
-          <w:bdr w:val="none" w:sz="0" w:space="0" w:color="auto" w:frame="1"/>
-          <w:shd w:val="clear" w:color="auto" w:fill="EEEEEE"/>
-        </w:rPr>
-        <w:t>git</w:t>
-      </w:r>
-      <w:proofErr w:type="gramEnd"/>
-      <w:r>
-        <w:rPr>
-          <w:rStyle w:val="HTMLCode"/>
-          <w:rFonts w:ascii="Consolas" w:eastAsiaTheme="majorEastAsia" w:hAnsi="Consolas" w:cs="Consolas"/>
-          <w:color w:val="222222"/>
-          <w:bdr w:val="none" w:sz="0" w:space="0" w:color="auto" w:frame="1"/>
-          <w:shd w:val="clear" w:color="auto" w:fill="EEEEEE"/>
-        </w:rPr>
-        <w:t xml:space="preserve"> log --graph --abbrev-commit --decorate --date=relative --all</w:t>
-      </w:r>
-    </w:p>
-    <w:p/>
-    <w:p/>
-    <w:p>
-      <w:r>
-        <w:t xml:space="preserve">Tortoise </w:t>
-      </w:r>
-      <w:proofErr w:type="spellStart"/>
-      <w:r>
-        <w:t>svn</w:t>
-      </w:r>
-      <w:proofErr w:type="spellEnd"/>
-      <w:r>
-        <w:t>.</w:t>
-      </w:r>
-      <w:r>
-        <w:t xml:space="preserve"> Merge tools. </w:t>
-      </w:r>
-    </w:p>
-    <w:p>
-      <w:proofErr w:type="spellStart"/>
-      <w:r>
-        <w:t>SourceTree</w:t>
-      </w:r>
-      <w:proofErr w:type="spellEnd"/>
-      <w:r>
-        <w:t>.</w:t>
-      </w:r>
-    </w:p>
-    <w:p/>
-    <w:p>
-      <w:r>
-        <w:br w:type="page"/>
-      </w:r>
-    </w:p>
-    <w:p>
-      <w:pPr>
-        <w:rPr>
-          <w:lang w:val="ru-RU"/>
-        </w:rPr>
-      </w:pPr>
-      <w:r>
-        <w:rPr>
-          <w:lang w:val="ru-RU"/>
-        </w:rPr>
-        <w:lastRenderedPageBreak/>
-        <w:t xml:space="preserve">Задание: </w:t>
-      </w:r>
+        </w:rPr>
+        <w:t>git log --graph --abbrev-commit --decorate --date=relative --all</w:t>
+      </w:r>
+    </w:p>
+    <w:p>
+      <w:pPr>
+        <w:rPr>
+          <w:sz w:val="24"/>
+          <w:szCs w:val="24"/>
+        </w:rPr>
+      </w:pPr>
+    </w:p>
+    <w:p>
+      <w:pPr>
+        <w:rPr>
+          <w:sz w:val="24"/>
+          <w:szCs w:val="24"/>
+        </w:rPr>
+      </w:pPr>
+      <w:hyperlink r:id="rId5" w:history="1">
+        <w:r>
+          <w:rPr>
+            <w:rStyle w:val="Hyperlink"/>
+            <w:sz w:val="24"/>
+            <w:szCs w:val="24"/>
+          </w:rPr>
+          <w:t>https://github.com/mikeizbicki/ucr-cs100/tree/2015winter/textbook/tools/git/advanced-git</w:t>
+        </w:r>
+      </w:hyperlink>
+    </w:p>
+    <w:p>
+      <w:pPr>
+        <w:rPr>
+          <w:sz w:val="24"/>
+          <w:szCs w:val="24"/>
+        </w:rPr>
+      </w:pPr>
+      <w:r>
+        <w:rPr>
+          <w:sz w:val="24"/>
+          <w:szCs w:val="24"/>
+        </w:rPr>
+        <w:t>Cherry-pick</w:t>
+      </w:r>
+    </w:p>
+    <w:p>
+      <w:pPr>
+        <w:rPr>
+          <w:sz w:val="24"/>
+          <w:szCs w:val="24"/>
+        </w:rPr>
+      </w:pPr>
+      <w:r>
+        <w:rPr>
+          <w:sz w:val="24"/>
+          <w:szCs w:val="24"/>
+        </w:rPr>
+        <w:t>Merge</w:t>
+      </w:r>
+    </w:p>
+    <w:p>
+      <w:pPr>
+        <w:rPr>
+          <w:sz w:val="24"/>
+          <w:szCs w:val="24"/>
+        </w:rPr>
+      </w:pPr>
+      <w:r>
+        <w:rPr>
+          <w:sz w:val="24"/>
+          <w:szCs w:val="24"/>
+        </w:rPr>
+        <w:t>Stash</w:t>
+      </w:r>
+    </w:p>
+    <w:p>
+      <w:pPr>
+        <w:rPr>
+          <w:rStyle w:val="Hyperlink"/>
+          <w:sz w:val="24"/>
+          <w:szCs w:val="24"/>
+        </w:rPr>
+      </w:pPr>
       <w:hyperlink r:id="rId6" w:history="1">
         <w:r>
           <w:rPr>
             <w:rStyle w:val="Hyperlink"/>
+            <w:sz w:val="24"/>
+            <w:szCs w:val="24"/>
+          </w:rPr>
+          <w:t>http://git-scm.com/docs/git-grep</w:t>
+        </w:r>
+      </w:hyperlink>
+    </w:p>
+    <w:p>
+      <w:pPr>
+        <w:rPr>
+          <w:sz w:val="24"/>
+          <w:szCs w:val="24"/>
+        </w:rPr>
+      </w:pPr>
+    </w:p>
+    <w:p>
+      <w:pPr>
+        <w:rPr>
+          <w:sz w:val="24"/>
+          <w:szCs w:val="24"/>
+        </w:rPr>
+      </w:pPr>
+    </w:p>
+    <w:p>
+      <w:pPr>
+        <w:rPr>
+          <w:sz w:val="24"/>
+          <w:szCs w:val="24"/>
+        </w:rPr>
+      </w:pPr>
+      <w:r>
+        <w:rPr>
+          <w:sz w:val="24"/>
+          <w:szCs w:val="24"/>
+        </w:rPr>
+        <w:t>Tortoise svn</w:t>
+      </w:r>
+      <w:r>
+        <w:rPr>
+          <w:sz w:val="24"/>
+          <w:szCs w:val="24"/>
+        </w:rPr>
+        <w:t xml:space="preserve">. Merge tools. </w:t>
+      </w:r>
+    </w:p>
+    <w:p>
+      <w:pPr>
+        <w:rPr>
+          <w:sz w:val="24"/>
+          <w:szCs w:val="24"/>
+        </w:rPr>
+      </w:pPr>
+      <w:r>
+        <w:rPr>
+          <w:sz w:val="24"/>
+          <w:szCs w:val="24"/>
+        </w:rPr>
+        <w:t>SourceTree.</w:t>
+      </w:r>
+    </w:p>
+    <w:p/>
+    <w:p>
+      <w:r>
+        <w:br w:type="page"/>
+      </w:r>
+    </w:p>
+    <w:p>
+      <w:pPr>
+        <w:pStyle w:val="Heading1"/>
+        <w:rPr>
+          <w:lang w:val="ru-RU"/>
+        </w:rPr>
+      </w:pPr>
+      <w:r>
+        <w:rPr>
+          <w:lang w:val="ru-RU"/>
+        </w:rPr>
+        <w:lastRenderedPageBreak/>
+        <w:t xml:space="preserve">Задание: </w:t>
+      </w:r>
+    </w:p>
+    <w:p>
+      <w:pPr>
+        <w:pStyle w:val="ListParagraph"/>
+        <w:numPr>
+          <w:ilvl w:val="0"/>
+          <w:numId w:val="2"/>
+        </w:numPr>
+        <w:rPr>
+          <w:sz w:val="24"/>
+          <w:lang w:val="ru-RU"/>
+        </w:rPr>
+      </w:pPr>
+      <w:r>
+        <w:rPr>
+          <w:sz w:val="24"/>
+          <w:lang w:val="ru-RU"/>
+        </w:rPr>
+        <w:t xml:space="preserve">Пройти </w:t>
+      </w:r>
+      <w:hyperlink r:id="rId7" w:history="1">
+        <w:r>
+          <w:rPr>
+            <w:rStyle w:val="Hyperlink"/>
+            <w:sz w:val="24"/>
           </w:rPr>
           <w:t>https</w:t>
         </w:r>
         <w:r>
           <w:rPr>
             <w:rStyle w:val="Hyperlink"/>
+            <w:sz w:val="24"/>
             <w:lang w:val="ru-RU"/>
           </w:rPr>
           <w:t>://</w:t>
         </w:r>
-        <w:proofErr w:type="spellStart"/>
         <w:r>
           <w:rPr>
             <w:rStyle w:val="Hyperlink"/>
+            <w:sz w:val="24"/>
           </w:rPr>
           <w:t>github</w:t>
         </w:r>
-        <w:proofErr w:type="spellEnd"/>
         <w:r>
           <w:rPr>
             <w:rStyle w:val="Hyperlink"/>
+            <w:sz w:val="24"/>
             <w:lang w:val="ru-RU"/>
           </w:rPr>
           <w:t>.</w:t>
@@ -1015,27 +719,29 @@
         <w:r>
           <w:rPr>
             <w:rStyle w:val="Hyperlink"/>
+            <w:sz w:val="24"/>
           </w:rPr>
           <w:t>com</w:t>
         </w:r>
         <w:r>
           <w:rPr>
             <w:rStyle w:val="Hyperlink"/>
+            <w:sz w:val="24"/>
             <w:lang w:val="ru-RU"/>
           </w:rPr>
           <w:t>/</w:t>
         </w:r>
-        <w:proofErr w:type="spellStart"/>
         <w:r>
           <w:rPr>
             <w:rStyle w:val="Hyperlink"/>
+            <w:sz w:val="24"/>
           </w:rPr>
           <w:t>hgarc</w:t>
         </w:r>
-        <w:proofErr w:type="spellEnd"/>
         <w:r>
           <w:rPr>
             <w:rStyle w:val="Hyperlink"/>
+            <w:sz w:val="24"/>
             <w:lang w:val="ru-RU"/>
           </w:rPr>
           <w:t>014/</w:t>
@@ -1043,12 +749,14 @@
         <w:r>
           <w:rPr>
             <w:rStyle w:val="Hyperlink"/>
+            <w:sz w:val="24"/>
           </w:rPr>
           <w:t>git</w:t>
         </w:r>
         <w:r>
           <w:rPr>
             <w:rStyle w:val="Hyperlink"/>
+            <w:sz w:val="24"/>
             <w:lang w:val="ru-RU"/>
           </w:rPr>
           <w:t>-</w:t>
@@ -1056,16 +764,58 @@
         <w:r>
           <w:rPr>
             <w:rStyle w:val="Hyperlink"/>
+            <w:sz w:val="24"/>
           </w:rPr>
           <w:t>game</w:t>
         </w:r>
       </w:hyperlink>
       <w:r>
         <w:rPr>
+          <w:sz w:val="24"/>
           <w:lang w:val="ru-RU"/>
         </w:rPr>
         <w:t xml:space="preserve"> </w:t>
       </w:r>
+    </w:p>
+    <w:p>
+      <w:pPr>
+        <w:pStyle w:val="ListParagraph"/>
+        <w:numPr>
+          <w:ilvl w:val="0"/>
+          <w:numId w:val="2"/>
+        </w:numPr>
+        <w:rPr>
+          <w:sz w:val="24"/>
+          <w:lang w:val="ru-RU"/>
+        </w:rPr>
+      </w:pPr>
+      <w:r>
+        <w:rPr>
+          <w:sz w:val="24"/>
+          <w:lang w:val="ru-RU"/>
+        </w:rPr>
+        <w:t xml:space="preserve">Открыть </w:t>
+      </w:r>
+      <w:r>
+        <w:rPr>
+          <w:sz w:val="24"/>
+        </w:rPr>
+        <w:t>gitk</w:t>
+      </w:r>
+      <w:r>
+        <w:rPr>
+          <w:sz w:val="24"/>
+          <w:lang w:val="ru-RU"/>
+        </w:rPr>
+        <w:t xml:space="preserve"> и посмотреть на игру с другой стороны; уметь объяснить преподавателю, что где происходит</w:t>
+      </w:r>
+    </w:p>
+    <w:p>
+      <w:pPr>
+        <w:rPr>
+          <w:lang w:val="ru-RU"/>
+        </w:rPr>
+      </w:pPr>
     </w:p>
     <w:p>
       <w:pPr>
@@ -1242,8 +992,100 @@
       </w:rPr>
     </w:lvl>
   </w:abstractNum>
+  <w:abstractNum w:abstractNumId="1" w15:restartNumberingAfterBreak="0">
+    <w:nsid w:val="786F1DE3"/>
+    <w:multiLevelType w:val="hybridMultilevel"/>
+    <w:tmpl w:val="33FEFE2C"/>
+    <w:lvl w:ilvl="0" w:tplc="08090011">
+      <w:start w:val="1"/>
+      <w:numFmt w:val="decimal"/>
+      <w:lvlText w:val="%1)"/>
+      <w:lvlJc w:val="left"/>
+      <w:pPr>
+        <w:ind w:left="720" w:hanging="360"/>
+      </w:pPr>
+      <w:rPr>
+        <w:rFonts w:hint="default"/>
+      </w:rPr>
+    </w:lvl>
+    <w:lvl w:ilvl="1" w:tplc="08090019" w:tentative="1">
+      <w:start w:val="1"/>
+      <w:numFmt w:val="lowerLetter"/>
+      <w:lvlText w:val="%2."/>
+      <w:lvlJc w:val="left"/>
+      <w:pPr>
+        <w:ind w:left="1440" w:hanging="360"/>
+      </w:pPr>
+    </w:lvl>
+    <w:lvl w:ilvl="2" w:tplc="0809001B" w:tentative="1">
+      <w:start w:val="1"/>
+      <w:numFmt w:val="lowerRoman"/>
+      <w:lvlText w:val="%3."/>
+      <w:lvlJc w:val="right"/>
+      <w:pPr>
+        <w:ind w:left="2160" w:hanging="180"/>
+      </w:pPr>
+    </w:lvl>
+    <w:lvl w:ilvl="3" w:tplc="0809000F" w:tentative="1">
+      <w:start w:val="1"/>
+      <w:numFmt w:val="decimal"/>
+      <w:lvlText w:val="%4."/>
+      <w:lvlJc w:val="left"/>
+      <w:pPr>
+        <w:ind w:left="2880" w:hanging="360"/>
+      </w:pPr>
+    </w:lvl>
+    <w:lvl w:ilvl="4" w:tplc="08090019" w:tentative="1">
+      <w:start w:val="1"/>
+      <w:numFmt w:val="lowerLetter"/>
+      <w:lvlText w:val="%5."/>
+      <w:lvlJc w:val="left"/>
+      <w:pPr>
+        <w:ind w:left="3600" w:hanging="360"/>
+      </w:pPr>
+    </w:lvl>
+    <w:lvl w:ilvl="5" w:tplc="0809001B" w:tentative="1">
+      <w:start w:val="1"/>
+      <w:numFmt w:val="lowerRoman"/>
+      <w:lvlText w:val="%6."/>
+      <w:lvlJc w:val="right"/>
+      <w:pPr>
+        <w:ind w:left="4320" w:hanging="180"/>
+      </w:pPr>
+    </w:lvl>
+    <w:lvl w:ilvl="6" w:tplc="0809000F" w:tentative="1">
+      <w:start w:val="1"/>
+      <w:numFmt w:val="decimal"/>
+      <w:lvlText w:val="%7."/>
+      <w:lvlJc w:val="left"/>
+      <w:pPr>
+        <w:ind w:left="5040" w:hanging="360"/>
+      </w:pPr>
+    </w:lvl>
+    <w:lvl w:ilvl="7" w:tplc="08090019" w:tentative="1">
+      <w:start w:val="1"/>
+      <w:numFmt w:val="lowerLetter"/>
+      <w:lvlText w:val="%8."/>
+      <w:lvlJc w:val="left"/>
+      <w:pPr>
+        <w:ind w:left="5760" w:hanging="360"/>
+      </w:pPr>
+    </w:lvl>
+    <w:lvl w:ilvl="8" w:tplc="0809001B" w:tentative="1">
+      <w:start w:val="1"/>
+      <w:numFmt w:val="lowerRoman"/>
+      <w:lvlText w:val="%9."/>
+      <w:lvlJc w:val="right"/>
+      <w:pPr>
+        <w:ind w:left="6480" w:hanging="180"/>
+      </w:pPr>
+    </w:lvl>
+  </w:abstractNum>
   <w:num w:numId="1">
     <w:abstractNumId w:val="0"/>
+  </w:num>
+  <w:num w:numId="2">
+    <w:abstractNumId w:val="1"/>
   </w:num>
 </w:numbering>
 </file>
@@ -1816,6 +1658,17 @@
     <w:basedOn w:val="DefaultParagraphFont"/>
     <w:rsid w:val="0036259C"/>
   </w:style>
+  <w:style w:type="paragraph" w:styleId="ListParagraph">
+    <w:name w:val="List Paragraph"/>
+    <w:basedOn w:val="Normal"/>
+    <w:uiPriority w:val="34"/>
+    <w:qFormat/>
+    <w:rsid w:val="00E51205"/>
+    <w:pPr>
+      <w:ind w:left="720"/>
+      <w:contextualSpacing/>
+    </w:pPr>
+  </w:style>
 </w:styles>
 </file>
 

</xml_diff>